<commit_message>
Project Proposal Submitted version
</commit_message>
<xml_diff>
--- a/Project_Proposal.docx
+++ b/Project_Proposal.docx
@@ -85,7 +85,7 @@
           </mc:Choice>
           <mc:Fallback>
             <w:pict>
-              <v:line w14:anchorId="1492F20F" id="Line 2" o:spid="_x0000_s1026" style="position:absolute;z-index:251654144;visibility:visible;mso-wrap-style:square;mso-width-percent:0;mso-height-percent:0;mso-wrap-distance-left:9pt;mso-wrap-distance-top:0;mso-wrap-distance-right:9pt;mso-wrap-distance-bottom:0;mso-position-horizontal:absolute;mso-position-horizontal-relative:text;mso-position-vertical:absolute;mso-position-vertical-relative:text;mso-width-percent:0;mso-height-percent:0;mso-width-relative:page;mso-height-relative:page" from="0,9pt" to="540pt,9pt" o:gfxdata="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" strokeweight="2.25pt"/>
+              <v:line w14:anchorId="72B7B75A" id="Line 2" o:spid="_x0000_s1026" style="position:absolute;z-index:251654144;visibility:visible;mso-wrap-style:square;mso-width-percent:0;mso-height-percent:0;mso-wrap-distance-left:9pt;mso-wrap-distance-top:0;mso-wrap-distance-right:9pt;mso-wrap-distance-bottom:0;mso-position-horizontal:absolute;mso-position-horizontal-relative:text;mso-position-vertical:absolute;mso-position-vertical-relative:text;mso-width-percent:0;mso-height-percent:0;mso-width-relative:page;mso-height-relative:page" from="0,9pt" to="540pt,9pt" o:gfxdata="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" strokeweight="2.25pt"/>
             </w:pict>
           </mc:Fallback>
         </mc:AlternateContent>
@@ -103,13 +103,23 @@
           <w:szCs w:val="30"/>
         </w:rPr>
       </w:pPr>
+      <w:proofErr w:type="spellStart"/>
       <w:r>
         <w:rPr>
           <w:rFonts w:ascii="Verdana" w:hAnsi="Verdana" w:cs="CMBX12"/>
           <w:sz w:val="30"/>
           <w:szCs w:val="30"/>
         </w:rPr>
-        <w:t xml:space="preserve">ISyE </w:t>
+        <w:t>ISyE</w:t>
+      </w:r>
+      <w:proofErr w:type="spellEnd"/>
+      <w:r>
+        <w:rPr>
+          <w:rFonts w:ascii="Verdana" w:hAnsi="Verdana" w:cs="CMBX12"/>
+          <w:sz w:val="30"/>
+          <w:szCs w:val="30"/>
+        </w:rPr>
+        <w:t xml:space="preserve"> </w:t>
       </w:r>
       <w:r>
         <w:rPr>
@@ -281,7 +291,7 @@
           </mc:Choice>
           <mc:Fallback>
             <w:pict>
-              <v:line w14:anchorId="666498FF" id="Line 3" o:spid="_x0000_s1026" style="position:absolute;z-index:251655168;visibility:visible;mso-wrap-style:square;mso-width-percent:0;mso-height-percent:0;mso-wrap-distance-left:9pt;mso-wrap-distance-top:0;mso-wrap-distance-right:9pt;mso-wrap-distance-bottom:0;mso-position-horizontal:absolute;mso-position-horizontal-relative:text;mso-position-vertical:absolute;mso-position-vertical-relative:text;mso-width-percent:0;mso-height-percent:0;mso-width-relative:page;mso-height-relative:page" from="1.05pt,7.15pt" to="541.05pt,7.15pt" o:gfxdata="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" strokeweight="2.25pt"/>
+              <v:line w14:anchorId="703B66C7" id="Line 3" o:spid="_x0000_s1026" style="position:absolute;z-index:251655168;visibility:visible;mso-wrap-style:square;mso-width-percent:0;mso-height-percent:0;mso-wrap-distance-left:9pt;mso-wrap-distance-top:0;mso-wrap-distance-right:9pt;mso-wrap-distance-bottom:0;mso-position-horizontal:absolute;mso-position-horizontal-relative:text;mso-position-vertical:absolute;mso-position-vertical-relative:text;mso-width-percent:0;mso-height-percent:0;mso-width-relative:page;mso-height-relative:page" from="1.05pt,7.15pt" to="541.05pt,7.15pt" o:gfxdata="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" strokeweight="2.25pt"/>
             </w:pict>
           </mc:Fallback>
         </mc:AlternateContent>
@@ -612,7 +622,25 @@
           <w:sz w:val="22"/>
           <w:szCs w:val="22"/>
         </w:rPr>
-        <w:t xml:space="preserve">Using the MovieLens dataset, which contains movie ratings and </w:t>
+        <w:t xml:space="preserve">Using the </w:t>
+      </w:r>
+      <w:proofErr w:type="spellStart"/>
+      <w:r>
+        <w:rPr>
+          <w:rFonts w:ascii="Verdana" w:hAnsi="Verdana"/>
+          <w:sz w:val="22"/>
+          <w:szCs w:val="22"/>
+        </w:rPr>
+        <w:t>MovieLens</w:t>
+      </w:r>
+      <w:proofErr w:type="spellEnd"/>
+      <w:r>
+        <w:rPr>
+          <w:rFonts w:ascii="Verdana" w:hAnsi="Verdana"/>
+          <w:sz w:val="22"/>
+          <w:szCs w:val="22"/>
+        </w:rPr>
+        <w:t xml:space="preserve"> dataset, which contains movie ratings and </w:t>
       </w:r>
       <w:r>
         <w:rPr>
@@ -1020,13 +1048,23 @@
           <w:szCs w:val="22"/>
         </w:rPr>
       </w:pPr>
-      <w:r>
-        <w:rPr>
-          <w:rFonts w:ascii="Verdana" w:hAnsi="Verdana"/>
-          <w:sz w:val="22"/>
-          <w:szCs w:val="22"/>
-        </w:rPr>
-        <w:t xml:space="preserve">GroupLens Research has made </w:t>
+      <w:proofErr w:type="spellStart"/>
+      <w:r>
+        <w:rPr>
+          <w:rFonts w:ascii="Verdana" w:hAnsi="Verdana"/>
+          <w:sz w:val="22"/>
+          <w:szCs w:val="22"/>
+        </w:rPr>
+        <w:t>GroupLens</w:t>
+      </w:r>
+      <w:proofErr w:type="spellEnd"/>
+      <w:r>
+        <w:rPr>
+          <w:rFonts w:ascii="Verdana" w:hAnsi="Verdana"/>
+          <w:sz w:val="22"/>
+          <w:szCs w:val="22"/>
+        </w:rPr>
+        <w:t xml:space="preserve"> Research has made </w:t>
       </w:r>
       <w:r>
         <w:rPr>
@@ -1052,13 +1090,41 @@
         </w:rPr>
         <w:t xml:space="preserve"> </w:t>
       </w:r>
-      <w:r>
-        <w:rPr>
-          <w:rFonts w:ascii="Verdana" w:hAnsi="Verdana"/>
-          <w:sz w:val="22"/>
-          <w:szCs w:val="22"/>
-        </w:rPr>
-        <w:t>MovieLens. These datasets include reviews and tag applications for movies that have been gathered from the MovieLens website</w:t>
+      <w:proofErr w:type="spellStart"/>
+      <w:r>
+        <w:rPr>
+          <w:rFonts w:ascii="Verdana" w:hAnsi="Verdana"/>
+          <w:sz w:val="22"/>
+          <w:szCs w:val="22"/>
+        </w:rPr>
+        <w:t>MovieLens</w:t>
+      </w:r>
+      <w:proofErr w:type="spellEnd"/>
+      <w:r>
+        <w:rPr>
+          <w:rFonts w:ascii="Verdana" w:hAnsi="Verdana"/>
+          <w:sz w:val="22"/>
+          <w:szCs w:val="22"/>
+        </w:rPr>
+        <w:t xml:space="preserve">. These datasets include reviews and tag applications for movies that have been gathered from the </w:t>
+      </w:r>
+      <w:proofErr w:type="spellStart"/>
+      <w:r>
+        <w:rPr>
+          <w:rFonts w:ascii="Verdana" w:hAnsi="Verdana"/>
+          <w:sz w:val="22"/>
+          <w:szCs w:val="22"/>
+        </w:rPr>
+        <w:t>MovieLens</w:t>
+      </w:r>
+      <w:proofErr w:type="spellEnd"/>
+      <w:r>
+        <w:rPr>
+          <w:rFonts w:ascii="Verdana" w:hAnsi="Verdana"/>
+          <w:sz w:val="22"/>
+          <w:szCs w:val="22"/>
+        </w:rPr>
+        <w:t xml:space="preserve"> website</w:t>
       </w:r>
       <w:r>
         <w:rPr>
@@ -1174,31 +1240,49 @@
           <w:sz w:val="22"/>
           <w:szCs w:val="22"/>
         </w:rPr>
-        <w:t xml:space="preserve">MovieLens </w:t>
-      </w:r>
-      <w:r>
-        <w:rPr>
-          <w:rFonts w:ascii="Verdana" w:hAnsi="Verdana"/>
-          <w:sz w:val="22"/>
-          <w:szCs w:val="22"/>
-        </w:rPr>
-        <w:t xml:space="preserve">dataset that </w:t>
-      </w:r>
-      <w:r>
-        <w:rPr>
-          <w:rFonts w:ascii="Verdana" w:hAnsi="Verdana"/>
-          <w:sz w:val="22"/>
-          <w:szCs w:val="22"/>
-        </w:rPr>
-        <w:t xml:space="preserve">I am going to </w:t>
-      </w:r>
-      <w:r>
-        <w:rPr>
-          <w:rFonts w:ascii="Verdana" w:hAnsi="Verdana"/>
-          <w:sz w:val="22"/>
-          <w:szCs w:val="22"/>
-        </w:rPr>
-        <w:t xml:space="preserve">use in this project </w:t>
+        <w:t xml:space="preserve">The </w:t>
+      </w:r>
+      <w:proofErr w:type="spellStart"/>
+      <w:r>
+        <w:rPr>
+          <w:rFonts w:ascii="Verdana" w:hAnsi="Verdana"/>
+          <w:sz w:val="22"/>
+          <w:szCs w:val="22"/>
+        </w:rPr>
+        <w:t>MovieLens</w:t>
+      </w:r>
+      <w:proofErr w:type="spellEnd"/>
+      <w:r>
+        <w:rPr>
+          <w:rFonts w:ascii="Verdana" w:hAnsi="Verdana"/>
+          <w:sz w:val="22"/>
+          <w:szCs w:val="22"/>
+        </w:rPr>
+        <w:t xml:space="preserve"> </w:t>
+      </w:r>
+      <w:r>
+        <w:rPr>
+          <w:rFonts w:ascii="Verdana" w:hAnsi="Verdana"/>
+          <w:sz w:val="22"/>
+          <w:szCs w:val="22"/>
+        </w:rPr>
+        <w:t>dataset use</w:t>
+      </w:r>
+      <w:r>
+        <w:rPr>
+          <w:rFonts w:ascii="Verdana" w:hAnsi="Verdana"/>
+          <w:sz w:val="22"/>
+          <w:szCs w:val="22"/>
+        </w:rPr>
+        <w:t>d</w:t>
+      </w:r>
+      <w:r>
+        <w:rPr>
+          <w:rFonts w:ascii="Verdana" w:hAnsi="Verdana"/>
+          <w:sz w:val="22"/>
+          <w:szCs w:val="22"/>
+        </w:rPr>
+        <w:t xml:space="preserve"> in this project </w:t>
       </w:r>
       <w:r>
         <w:rPr>
@@ -1238,7 +1322,25 @@
           <w:sz w:val="22"/>
           <w:szCs w:val="22"/>
         </w:rPr>
-        <w:t>296 tag applications across 9125 movies. These data were created by 671 users between January 09, 1995 and October 16, 2016. This dataset was generated on October 17, 2016.</w:t>
+        <w:t xml:space="preserve">296 tag applications across 9125 movies. These data were created by 671 users between January 09, </w:t>
+      </w:r>
+      <w:proofErr w:type="gramStart"/>
+      <w:r>
+        <w:rPr>
+          <w:rFonts w:ascii="Verdana" w:hAnsi="Verdana"/>
+          <w:sz w:val="22"/>
+          <w:szCs w:val="22"/>
+        </w:rPr>
+        <w:t>1995</w:t>
+      </w:r>
+      <w:proofErr w:type="gramEnd"/>
+      <w:r>
+        <w:rPr>
+          <w:rFonts w:ascii="Verdana" w:hAnsi="Verdana"/>
+          <w:sz w:val="22"/>
+          <w:szCs w:val="22"/>
+        </w:rPr>
+        <w:t xml:space="preserve"> and October 16, 2016. This dataset was generated on October 17, 2016.</w:t>
       </w:r>
       <w:r>
         <w:rPr>
@@ -1268,13 +1370,23 @@
           <w:szCs w:val="22"/>
         </w:rPr>
       </w:pPr>
-      <w:r>
-        <w:rPr>
-          <w:rFonts w:ascii="Verdana" w:hAnsi="Verdana"/>
-          <w:sz w:val="22"/>
-          <w:szCs w:val="22"/>
-        </w:rPr>
-        <w:t xml:space="preserve">MovieLens Small dataset contains several files, </w:t>
+      <w:proofErr w:type="spellStart"/>
+      <w:r>
+        <w:rPr>
+          <w:rFonts w:ascii="Verdana" w:hAnsi="Verdana"/>
+          <w:sz w:val="22"/>
+          <w:szCs w:val="22"/>
+        </w:rPr>
+        <w:t>MovieLens</w:t>
+      </w:r>
+      <w:proofErr w:type="spellEnd"/>
+      <w:r>
+        <w:rPr>
+          <w:rFonts w:ascii="Verdana" w:hAnsi="Verdana"/>
+          <w:sz w:val="22"/>
+          <w:szCs w:val="22"/>
+        </w:rPr>
+        <w:t xml:space="preserve"> Small dataset contains several files, </w:t>
       </w:r>
       <w:r>
         <w:rPr>
@@ -1392,7 +1504,79 @@
           <w:sz w:val="22"/>
           <w:szCs w:val="22"/>
         </w:rPr>
-        <w:t>links.csv: This file contains identifiers that can be used to link the MovieLens data with data from other sources. Each row represents one movie and contains the following columns: movieId, imdbId, and tmdbId.</w:t>
+        <w:t xml:space="preserve">links.csv: This file contains identifiers that can be used to link the </w:t>
+      </w:r>
+      <w:proofErr w:type="spellStart"/>
+      <w:r>
+        <w:rPr>
+          <w:rFonts w:ascii="Verdana" w:hAnsi="Verdana"/>
+          <w:sz w:val="22"/>
+          <w:szCs w:val="22"/>
+        </w:rPr>
+        <w:t>MovieLens</w:t>
+      </w:r>
+      <w:proofErr w:type="spellEnd"/>
+      <w:r>
+        <w:rPr>
+          <w:rFonts w:ascii="Verdana" w:hAnsi="Verdana"/>
+          <w:sz w:val="22"/>
+          <w:szCs w:val="22"/>
+        </w:rPr>
+        <w:t xml:space="preserve"> data with data from other sources. Each row represents one movie and contains the following columns: </w:t>
+      </w:r>
+      <w:proofErr w:type="spellStart"/>
+      <w:r>
+        <w:rPr>
+          <w:rFonts w:ascii="Verdana" w:hAnsi="Verdana"/>
+          <w:sz w:val="22"/>
+          <w:szCs w:val="22"/>
+        </w:rPr>
+        <w:t>movieId</w:t>
+      </w:r>
+      <w:proofErr w:type="spellEnd"/>
+      <w:r>
+        <w:rPr>
+          <w:rFonts w:ascii="Verdana" w:hAnsi="Verdana"/>
+          <w:sz w:val="22"/>
+          <w:szCs w:val="22"/>
+        </w:rPr>
+        <w:t xml:space="preserve">, </w:t>
+      </w:r>
+      <w:proofErr w:type="spellStart"/>
+      <w:r>
+        <w:rPr>
+          <w:rFonts w:ascii="Verdana" w:hAnsi="Verdana"/>
+          <w:sz w:val="22"/>
+          <w:szCs w:val="22"/>
+        </w:rPr>
+        <w:t>imdbId</w:t>
+      </w:r>
+      <w:proofErr w:type="spellEnd"/>
+      <w:r>
+        <w:rPr>
+          <w:rFonts w:ascii="Verdana" w:hAnsi="Verdana"/>
+          <w:sz w:val="22"/>
+          <w:szCs w:val="22"/>
+        </w:rPr>
+        <w:t xml:space="preserve">, and </w:t>
+      </w:r>
+      <w:proofErr w:type="spellStart"/>
+      <w:r>
+        <w:rPr>
+          <w:rFonts w:ascii="Verdana" w:hAnsi="Verdana"/>
+          <w:sz w:val="22"/>
+          <w:szCs w:val="22"/>
+        </w:rPr>
+        <w:t>tmdbId</w:t>
+      </w:r>
+      <w:proofErr w:type="spellEnd"/>
+      <w:r>
+        <w:rPr>
+          <w:rFonts w:ascii="Verdana" w:hAnsi="Verdana"/>
+          <w:sz w:val="22"/>
+          <w:szCs w:val="22"/>
+        </w:rPr>
+        <w:t>.</w:t>
       </w:r>
     </w:p>
     <w:p>
@@ -1420,7 +1604,25 @@
           <w:sz w:val="22"/>
           <w:szCs w:val="22"/>
         </w:rPr>
-        <w:t>movies.csv: This file contains information about the movies in the dataset. Each row represents one movie and contains the following columns: movieId, title, and genres.</w:t>
+        <w:t xml:space="preserve">movies.csv: This file contains information about the movies in the dataset. Each row represents one movie and contains the following columns: </w:t>
+      </w:r>
+      <w:proofErr w:type="spellStart"/>
+      <w:r>
+        <w:rPr>
+          <w:rFonts w:ascii="Verdana" w:hAnsi="Verdana"/>
+          <w:sz w:val="22"/>
+          <w:szCs w:val="22"/>
+        </w:rPr>
+        <w:t>movieId</w:t>
+      </w:r>
+      <w:proofErr w:type="spellEnd"/>
+      <w:r>
+        <w:rPr>
+          <w:rFonts w:ascii="Verdana" w:hAnsi="Verdana"/>
+          <w:sz w:val="22"/>
+          <w:szCs w:val="22"/>
+        </w:rPr>
+        <w:t>, title, and genres.</w:t>
       </w:r>
     </w:p>
     <w:p>
@@ -1448,7 +1650,43 @@
           <w:sz w:val="22"/>
           <w:szCs w:val="22"/>
         </w:rPr>
-        <w:t>ratings.csv: This file contains the ratings given by users to movies. Each row represents one rating and contains the following columns: userId, movieId, rating, and timestamp.</w:t>
+        <w:t xml:space="preserve">ratings.csv: This file contains the ratings given by users to movies. Each row represents one rating and contains the following columns: </w:t>
+      </w:r>
+      <w:proofErr w:type="spellStart"/>
+      <w:r>
+        <w:rPr>
+          <w:rFonts w:ascii="Verdana" w:hAnsi="Verdana"/>
+          <w:sz w:val="22"/>
+          <w:szCs w:val="22"/>
+        </w:rPr>
+        <w:t>userId</w:t>
+      </w:r>
+      <w:proofErr w:type="spellEnd"/>
+      <w:r>
+        <w:rPr>
+          <w:rFonts w:ascii="Verdana" w:hAnsi="Verdana"/>
+          <w:sz w:val="22"/>
+          <w:szCs w:val="22"/>
+        </w:rPr>
+        <w:t xml:space="preserve">, </w:t>
+      </w:r>
+      <w:proofErr w:type="spellStart"/>
+      <w:r>
+        <w:rPr>
+          <w:rFonts w:ascii="Verdana" w:hAnsi="Verdana"/>
+          <w:sz w:val="22"/>
+          <w:szCs w:val="22"/>
+        </w:rPr>
+        <w:t>movieId</w:t>
+      </w:r>
+      <w:proofErr w:type="spellEnd"/>
+      <w:r>
+        <w:rPr>
+          <w:rFonts w:ascii="Verdana" w:hAnsi="Verdana"/>
+          <w:sz w:val="22"/>
+          <w:szCs w:val="22"/>
+        </w:rPr>
+        <w:t>, rating, and timestamp.</w:t>
       </w:r>
     </w:p>
     <w:p>
@@ -1476,7 +1714,43 @@
           <w:sz w:val="22"/>
           <w:szCs w:val="22"/>
         </w:rPr>
-        <w:t>tags.csv: This file contains the tags applied by users to movies. Each row represents one tag application and contains the following columns: userId, movieId, tag, and timestamp.</w:t>
+        <w:t xml:space="preserve">tags.csv: This file contains the tags applied by users to movies. Each row represents one tag application and contains the following columns: </w:t>
+      </w:r>
+      <w:proofErr w:type="spellStart"/>
+      <w:r>
+        <w:rPr>
+          <w:rFonts w:ascii="Verdana" w:hAnsi="Verdana"/>
+          <w:sz w:val="22"/>
+          <w:szCs w:val="22"/>
+        </w:rPr>
+        <w:t>userId</w:t>
+      </w:r>
+      <w:proofErr w:type="spellEnd"/>
+      <w:r>
+        <w:rPr>
+          <w:rFonts w:ascii="Verdana" w:hAnsi="Verdana"/>
+          <w:sz w:val="22"/>
+          <w:szCs w:val="22"/>
+        </w:rPr>
+        <w:t xml:space="preserve">, </w:t>
+      </w:r>
+      <w:proofErr w:type="spellStart"/>
+      <w:r>
+        <w:rPr>
+          <w:rFonts w:ascii="Verdana" w:hAnsi="Verdana"/>
+          <w:sz w:val="22"/>
+          <w:szCs w:val="22"/>
+        </w:rPr>
+        <w:t>movieId</w:t>
+      </w:r>
+      <w:proofErr w:type="spellEnd"/>
+      <w:r>
+        <w:rPr>
+          <w:rFonts w:ascii="Verdana" w:hAnsi="Verdana"/>
+          <w:sz w:val="22"/>
+          <w:szCs w:val="22"/>
+        </w:rPr>
+        <w:t>, tag, and timestamp.</w:t>
       </w:r>
     </w:p>
     <w:p>
@@ -1533,39 +1807,47 @@
           <w:sz w:val="22"/>
           <w:szCs w:val="22"/>
         </w:rPr>
-        <w:t xml:space="preserve">As </w:t>
-      </w:r>
-      <w:r>
-        <w:rPr>
-          <w:rFonts w:ascii="Verdana" w:hAnsi="Verdana"/>
-          <w:sz w:val="22"/>
-          <w:szCs w:val="22"/>
-        </w:rPr>
-        <w:t>was mentioned in the problem statement, the aim of this project is to explore and compare different methods and finally create a hybrid recommender system. Here is a descript</w:t>
-      </w:r>
-      <w:r>
-        <w:rPr>
-          <w:rFonts w:ascii="Verdana" w:hAnsi="Verdana"/>
-          <w:sz w:val="22"/>
-          <w:szCs w:val="22"/>
-        </w:rPr>
-        <w:t>ion of each method for this project proposal and more detail</w:t>
-      </w:r>
-      <w:r>
-        <w:rPr>
-          <w:rFonts w:ascii="Verdana" w:hAnsi="Verdana"/>
-          <w:sz w:val="22"/>
-          <w:szCs w:val="22"/>
-        </w:rPr>
-        <w:t>s will be provided</w:t>
-      </w:r>
-      <w:r>
-        <w:rPr>
-          <w:rFonts w:ascii="Verdana" w:hAnsi="Verdana"/>
-          <w:sz w:val="22"/>
-          <w:szCs w:val="22"/>
-        </w:rPr>
-        <w:t xml:space="preserve"> in the final report.</w:t>
+        <w:t>The</w:t>
+      </w:r>
+      <w:r>
+        <w:rPr>
+          <w:rFonts w:ascii="Verdana" w:hAnsi="Verdana"/>
+          <w:sz w:val="22"/>
+          <w:szCs w:val="22"/>
+        </w:rPr>
+        <w:t xml:space="preserve"> aim of this project is to explore and compare different methods and finally create a hybrid recommender system. </w:t>
+      </w:r>
+      <w:r>
+        <w:rPr>
+          <w:rFonts w:ascii="Verdana" w:hAnsi="Verdana"/>
+          <w:sz w:val="22"/>
+          <w:szCs w:val="22"/>
+        </w:rPr>
+        <w:t xml:space="preserve">Each method in this project proposal is described below. </w:t>
+      </w:r>
+      <w:r>
+        <w:rPr>
+          <w:rFonts w:ascii="Verdana" w:hAnsi="Verdana"/>
+          <w:sz w:val="22"/>
+          <w:szCs w:val="22"/>
+        </w:rPr>
+        <w:t>(</w:t>
+      </w:r>
+      <w:r>
+        <w:rPr>
+          <w:rFonts w:ascii="Verdana" w:hAnsi="Verdana"/>
+          <w:sz w:val="22"/>
+          <w:szCs w:val="22"/>
+        </w:rPr>
+        <w:t>Additional details will be provided in the final report.</w:t>
+      </w:r>
+      <w:r>
+        <w:rPr>
+          <w:rFonts w:ascii="Verdana" w:hAnsi="Verdana"/>
+          <w:sz w:val="22"/>
+          <w:szCs w:val="22"/>
+        </w:rPr>
+        <w:t>)</w:t>
       </w:r>
     </w:p>
     <w:p>
@@ -1612,63 +1894,15 @@
           <w:sz w:val="22"/>
           <w:szCs w:val="22"/>
         </w:rPr>
-        <w:t>In this approach, the recommender system recommends items based on the features of the items</w:t>
-      </w:r>
-      <w:r>
-        <w:rPr>
-          <w:rFonts w:ascii="Verdana" w:hAnsi="Verdana"/>
-          <w:sz w:val="22"/>
-          <w:szCs w:val="22"/>
-        </w:rPr>
-        <w:t xml:space="preserve">. In this approach, </w:t>
-      </w:r>
-      <w:r>
-        <w:rPr>
-          <w:rFonts w:ascii="Verdana" w:hAnsi="Verdana"/>
-          <w:sz w:val="22"/>
-          <w:szCs w:val="22"/>
-        </w:rPr>
-        <w:t xml:space="preserve">the </w:t>
-      </w:r>
-      <w:r>
-        <w:rPr>
-          <w:rFonts w:ascii="Verdana" w:hAnsi="Verdana"/>
-          <w:sz w:val="22"/>
-          <w:szCs w:val="22"/>
-        </w:rPr>
-        <w:t>recommender system</w:t>
-      </w:r>
-      <w:r>
-        <w:rPr>
-          <w:rFonts w:ascii="Verdana" w:hAnsi="Verdana"/>
-          <w:sz w:val="22"/>
-          <w:szCs w:val="22"/>
-        </w:rPr>
-        <w:t>,</w:t>
-      </w:r>
-      <w:r>
-        <w:rPr>
-          <w:rFonts w:ascii="Verdana" w:hAnsi="Verdana"/>
-          <w:sz w:val="22"/>
-          <w:szCs w:val="22"/>
-        </w:rPr>
-        <w:t xml:space="preserve"> recommends movies to users based on </w:t>
-      </w:r>
-      <w:r>
-        <w:rPr>
-          <w:rFonts w:ascii="Verdana" w:hAnsi="Verdana"/>
-          <w:sz w:val="22"/>
-          <w:szCs w:val="22"/>
-        </w:rPr>
-        <w:t>genres.</w:t>
-      </w:r>
-      <w:r>
-        <w:rPr>
-          <w:rFonts w:ascii="Verdana" w:hAnsi="Verdana"/>
-          <w:sz w:val="22"/>
-          <w:szCs w:val="22"/>
-        </w:rPr>
-        <w:t xml:space="preserve"> </w:t>
+        <w:t>This</w:t>
+      </w:r>
+      <w:r>
+        <w:rPr>
+          <w:rFonts w:ascii="Verdana" w:hAnsi="Verdana"/>
+          <w:sz w:val="22"/>
+          <w:szCs w:val="22"/>
+        </w:rPr>
+        <w:t xml:space="preserve"> approach recommends items to users based on the characteristics or features of the items, such as genres, actors, directors, or plot keywords. In this project, a content-based approach is used to recommend movies to users based on their preferred genres.</w:t>
       </w:r>
     </w:p>
     <w:p>
@@ -1713,21 +1947,22 @@
               <w:bottom w:val="none" w:sz="0" w:space="0" w:color="auto"/>
               <w:right w:val="none" w:sz="0" w:space="0" w:color="auto"/>
             </w:tcBorders>
+            <w:vAlign w:val="center"/>
           </w:tcPr>
           <w:p>
             <w:pPr>
               <w:jc w:val="center"/>
               <w:rPr>
                 <w:rFonts w:ascii="Verdana" w:hAnsi="Verdana"/>
-                <w:sz w:val="22"/>
-                <w:szCs w:val="22"/>
+                <w:sz w:val="20"/>
+                <w:szCs w:val="20"/>
               </w:rPr>
             </w:pPr>
             <w:r>
               <w:rPr>
                 <w:rFonts w:ascii="Verdana" w:hAnsi="Verdana"/>
-                <w:sz w:val="22"/>
-                <w:szCs w:val="22"/>
+                <w:sz w:val="20"/>
+                <w:szCs w:val="20"/>
               </w:rPr>
               <w:t>Movie</w:t>
             </w:r>
@@ -1736,6 +1971,7 @@
         <w:tc>
           <w:tcPr>
             <w:tcW w:w="4183" w:type="dxa"/>
+            <w:vAlign w:val="center"/>
           </w:tcPr>
           <w:p>
             <w:pPr>
@@ -1743,15 +1979,15 @@
               <w:cnfStyle w:val="100000000000" w:firstRow="1" w:lastRow="0" w:firstColumn="0" w:lastColumn="0" w:oddVBand="0" w:evenVBand="0" w:oddHBand="0" w:evenHBand="0" w:firstRowFirstColumn="0" w:firstRowLastColumn="0" w:lastRowFirstColumn="0" w:lastRowLastColumn="0"/>
               <w:rPr>
                 <w:rFonts w:ascii="Verdana" w:hAnsi="Verdana"/>
-                <w:sz w:val="22"/>
-                <w:szCs w:val="22"/>
+                <w:sz w:val="20"/>
+                <w:szCs w:val="20"/>
               </w:rPr>
             </w:pPr>
             <w:r>
               <w:rPr>
                 <w:rFonts w:ascii="Verdana" w:hAnsi="Verdana"/>
-                <w:sz w:val="22"/>
-                <w:szCs w:val="22"/>
+                <w:sz w:val="20"/>
+                <w:szCs w:val="20"/>
               </w:rPr>
               <w:t>Genres</w:t>
             </w:r>
@@ -1773,6 +2009,7 @@
               <w:bottom w:val="none" w:sz="0" w:space="0" w:color="auto"/>
               <w:right w:val="none" w:sz="0" w:space="0" w:color="auto"/>
             </w:tcBorders>
+            <w:vAlign w:val="center"/>
           </w:tcPr>
           <w:p>
             <w:pPr>
@@ -1782,15 +2019,15 @@
               <w:jc w:val="center"/>
               <w:rPr>
                 <w:rFonts w:ascii="Verdana" w:hAnsi="Verdana"/>
-                <w:sz w:val="22"/>
-                <w:szCs w:val="22"/>
+                <w:sz w:val="20"/>
+                <w:szCs w:val="20"/>
               </w:rPr>
             </w:pPr>
             <w:r>
               <w:rPr>
                 <w:rFonts w:ascii="Verdana" w:hAnsi="Verdana"/>
-                <w:sz w:val="22"/>
-                <w:szCs w:val="22"/>
+                <w:sz w:val="20"/>
+                <w:szCs w:val="20"/>
               </w:rPr>
               <w:t>Schindler's List (1993)</w:t>
             </w:r>
@@ -1803,6 +2040,7 @@
               <w:top w:val="none" w:sz="0" w:space="0" w:color="auto"/>
               <w:bottom w:val="none" w:sz="0" w:space="0" w:color="auto"/>
             </w:tcBorders>
+            <w:vAlign w:val="center"/>
           </w:tcPr>
           <w:p>
             <w:pPr>
@@ -1810,18 +2048,20 @@
               <w:cnfStyle w:val="000000100000" w:firstRow="0" w:lastRow="0" w:firstColumn="0" w:lastColumn="0" w:oddVBand="0" w:evenVBand="0" w:oddHBand="1" w:evenHBand="0" w:firstRowFirstColumn="0" w:firstRowLastColumn="0" w:lastRowFirstColumn="0" w:lastRowLastColumn="0"/>
               <w:rPr>
                 <w:rFonts w:ascii="Verdana" w:hAnsi="Verdana"/>
-                <w:sz w:val="22"/>
-                <w:szCs w:val="22"/>
+                <w:sz w:val="20"/>
+                <w:szCs w:val="20"/>
               </w:rPr>
             </w:pPr>
+            <w:proofErr w:type="spellStart"/>
             <w:r>
               <w:rPr>
                 <w:rFonts w:ascii="Verdana" w:hAnsi="Verdana"/>
-                <w:sz w:val="22"/>
-                <w:szCs w:val="22"/>
+                <w:sz w:val="20"/>
+                <w:szCs w:val="20"/>
               </w:rPr>
               <w:t>Drama|War</w:t>
             </w:r>
+            <w:proofErr w:type="spellEnd"/>
           </w:p>
         </w:tc>
       </w:tr>
@@ -1837,21 +2077,22 @@
             <w:tcBorders>
               <w:right w:val="none" w:sz="0" w:space="0" w:color="auto"/>
             </w:tcBorders>
+            <w:vAlign w:val="center"/>
           </w:tcPr>
           <w:p>
             <w:pPr>
               <w:jc w:val="center"/>
               <w:rPr>
                 <w:rFonts w:ascii="Verdana" w:hAnsi="Verdana"/>
-                <w:sz w:val="22"/>
-                <w:szCs w:val="22"/>
+                <w:sz w:val="20"/>
+                <w:szCs w:val="20"/>
               </w:rPr>
             </w:pPr>
             <w:r>
               <w:rPr>
                 <w:rFonts w:ascii="Verdana" w:hAnsi="Verdana"/>
-                <w:sz w:val="22"/>
-                <w:szCs w:val="22"/>
+                <w:sz w:val="20"/>
+                <w:szCs w:val="20"/>
               </w:rPr>
               <w:t>Shawshank Redemption, The (1994)</w:t>
             </w:r>
@@ -1860,6 +2101,7 @@
         <w:tc>
           <w:tcPr>
             <w:tcW w:w="4183" w:type="dxa"/>
+            <w:vAlign w:val="center"/>
           </w:tcPr>
           <w:p>
             <w:pPr>
@@ -1867,18 +2109,20 @@
               <w:cnfStyle w:val="000000000000" w:firstRow="0" w:lastRow="0" w:firstColumn="0" w:lastColumn="0" w:oddVBand="0" w:evenVBand="0" w:oddHBand="0" w:evenHBand="0" w:firstRowFirstColumn="0" w:firstRowLastColumn="0" w:lastRowFirstColumn="0" w:lastRowLastColumn="0"/>
               <w:rPr>
                 <w:rFonts w:ascii="Verdana" w:hAnsi="Verdana"/>
-                <w:sz w:val="22"/>
-                <w:szCs w:val="22"/>
+                <w:sz w:val="20"/>
+                <w:szCs w:val="20"/>
               </w:rPr>
             </w:pPr>
+            <w:proofErr w:type="spellStart"/>
             <w:r>
               <w:rPr>
                 <w:rFonts w:ascii="Verdana" w:hAnsi="Verdana"/>
-                <w:sz w:val="22"/>
-                <w:szCs w:val="22"/>
+                <w:sz w:val="20"/>
+                <w:szCs w:val="20"/>
               </w:rPr>
               <w:t>Crime|Drama</w:t>
             </w:r>
+            <w:proofErr w:type="spellEnd"/>
           </w:p>
         </w:tc>
       </w:tr>
@@ -1897,21 +2141,22 @@
               <w:bottom w:val="none" w:sz="0" w:space="0" w:color="auto"/>
               <w:right w:val="none" w:sz="0" w:space="0" w:color="auto"/>
             </w:tcBorders>
+            <w:vAlign w:val="center"/>
           </w:tcPr>
           <w:p>
             <w:pPr>
               <w:jc w:val="center"/>
               <w:rPr>
                 <w:rFonts w:ascii="Verdana" w:hAnsi="Verdana"/>
-                <w:sz w:val="22"/>
-                <w:szCs w:val="22"/>
+                <w:sz w:val="20"/>
+                <w:szCs w:val="20"/>
               </w:rPr>
             </w:pPr>
             <w:r>
               <w:rPr>
                 <w:rFonts w:ascii="Verdana" w:hAnsi="Verdana"/>
-                <w:sz w:val="22"/>
-                <w:szCs w:val="22"/>
+                <w:sz w:val="20"/>
+                <w:szCs w:val="20"/>
               </w:rPr>
               <w:t>Lord of the Rings: The Return of the King, The (2003)</w:t>
             </w:r>
@@ -1924,6 +2169,7 @@
               <w:top w:val="none" w:sz="0" w:space="0" w:color="auto"/>
               <w:bottom w:val="none" w:sz="0" w:space="0" w:color="auto"/>
             </w:tcBorders>
+            <w:vAlign w:val="center"/>
           </w:tcPr>
           <w:p>
             <w:pPr>
@@ -1931,18 +2177,20 @@
               <w:cnfStyle w:val="000000100000" w:firstRow="0" w:lastRow="0" w:firstColumn="0" w:lastColumn="0" w:oddVBand="0" w:evenVBand="0" w:oddHBand="1" w:evenHBand="0" w:firstRowFirstColumn="0" w:firstRowLastColumn="0" w:lastRowFirstColumn="0" w:lastRowLastColumn="0"/>
               <w:rPr>
                 <w:rFonts w:ascii="Verdana" w:hAnsi="Verdana"/>
-                <w:sz w:val="22"/>
-                <w:szCs w:val="22"/>
+                <w:sz w:val="20"/>
+                <w:szCs w:val="20"/>
               </w:rPr>
             </w:pPr>
+            <w:proofErr w:type="spellStart"/>
             <w:r>
               <w:rPr>
                 <w:rFonts w:ascii="Verdana" w:hAnsi="Verdana"/>
-                <w:sz w:val="22"/>
-                <w:szCs w:val="22"/>
+                <w:sz w:val="20"/>
+                <w:szCs w:val="20"/>
               </w:rPr>
               <w:t>Action|Adventure|Drama|Fantasy</w:t>
             </w:r>
+            <w:proofErr w:type="spellEnd"/>
           </w:p>
         </w:tc>
       </w:tr>
@@ -1986,7 +2234,23 @@
           <w:sz w:val="22"/>
           <w:szCs w:val="22"/>
         </w:rPr>
-        <w:t>s can be calculated by converting genres to dimensions and then computing the cosine similarity:</w:t>
+        <w:t>s can be calculated by converting genres to dimensions and then computing the cosine similarity</w:t>
+      </w:r>
+      <w:r>
+        <w:rPr>
+          <w:rFonts w:ascii="Verdana" w:hAnsi="Verdana"/>
+          <w:sz w:val="22"/>
+          <w:szCs w:val="22"/>
+        </w:rPr>
+        <w:t xml:space="preserve"> based on these dimensions</w:t>
+      </w:r>
+      <w:r>
+        <w:rPr>
+          <w:rFonts w:ascii="Verdana" w:hAnsi="Verdana"/>
+          <w:sz w:val="22"/>
+          <w:szCs w:val="22"/>
+        </w:rPr>
+        <w:t>:</w:t>
       </w:r>
     </w:p>
     <w:p>
@@ -2014,13 +2278,13 @@
         <w:tblLook w:val="04A0" w:firstRow="1" w:lastRow="0" w:firstColumn="1" w:lastColumn="0" w:noHBand="0" w:noVBand="1"/>
       </w:tblPr>
       <w:tblGrid>
-        <w:gridCol w:w="1704"/>
-        <w:gridCol w:w="1035"/>
+        <w:gridCol w:w="1569"/>
+        <w:gridCol w:w="1017"/>
         <w:gridCol w:w="1009"/>
         <w:gridCol w:w="1015"/>
         <w:gridCol w:w="1016"/>
-        <w:gridCol w:w="1499"/>
-        <w:gridCol w:w="1184"/>
+        <w:gridCol w:w="1383"/>
+        <w:gridCol w:w="1096"/>
       </w:tblGrid>
       <w:tr>
         <w:trPr>
@@ -2043,15 +2307,15 @@
               <w:jc w:val="center"/>
               <w:rPr>
                 <w:rFonts w:ascii="Verdana" w:hAnsi="Verdana"/>
-                <w:sz w:val="22"/>
-                <w:szCs w:val="22"/>
+                <w:sz w:val="20"/>
+                <w:szCs w:val="20"/>
               </w:rPr>
             </w:pPr>
             <w:r>
               <w:rPr>
                 <w:rFonts w:ascii="Verdana" w:hAnsi="Verdana"/>
-                <w:sz w:val="22"/>
-                <w:szCs w:val="22"/>
+                <w:sz w:val="20"/>
+                <w:szCs w:val="20"/>
               </w:rPr>
               <w:t>Movies</w:t>
             </w:r>
@@ -2068,15 +2332,15 @@
               <w:cnfStyle w:val="100000000000" w:firstRow="1" w:lastRow="0" w:firstColumn="0" w:lastColumn="0" w:oddVBand="0" w:evenVBand="0" w:oddHBand="0" w:evenHBand="0" w:firstRowFirstColumn="0" w:firstRowLastColumn="0" w:lastRowFirstColumn="0" w:lastRowLastColumn="0"/>
               <w:rPr>
                 <w:rFonts w:ascii="Verdana" w:hAnsi="Verdana"/>
-                <w:sz w:val="22"/>
-                <w:szCs w:val="22"/>
+                <w:sz w:val="20"/>
+                <w:szCs w:val="20"/>
               </w:rPr>
             </w:pPr>
             <w:r>
               <w:rPr>
                 <w:rFonts w:ascii="Verdana" w:hAnsi="Verdana"/>
-                <w:sz w:val="22"/>
-                <w:szCs w:val="22"/>
+                <w:sz w:val="20"/>
+                <w:szCs w:val="20"/>
               </w:rPr>
               <w:t>Drama</w:t>
             </w:r>
@@ -2093,15 +2357,15 @@
               <w:cnfStyle w:val="100000000000" w:firstRow="1" w:lastRow="0" w:firstColumn="0" w:lastColumn="0" w:oddVBand="0" w:evenVBand="0" w:oddHBand="0" w:evenHBand="0" w:firstRowFirstColumn="0" w:firstRowLastColumn="0" w:lastRowFirstColumn="0" w:lastRowLastColumn="0"/>
               <w:rPr>
                 <w:rFonts w:ascii="Verdana" w:hAnsi="Verdana"/>
-                <w:sz w:val="22"/>
-                <w:szCs w:val="22"/>
+                <w:sz w:val="20"/>
+                <w:szCs w:val="20"/>
               </w:rPr>
             </w:pPr>
             <w:r>
               <w:rPr>
                 <w:rFonts w:ascii="Verdana" w:hAnsi="Verdana"/>
-                <w:sz w:val="22"/>
-                <w:szCs w:val="22"/>
+                <w:sz w:val="20"/>
+                <w:szCs w:val="20"/>
               </w:rPr>
               <w:t>War</w:t>
             </w:r>
@@ -2118,15 +2382,15 @@
               <w:cnfStyle w:val="100000000000" w:firstRow="1" w:lastRow="0" w:firstColumn="0" w:lastColumn="0" w:oddVBand="0" w:evenVBand="0" w:oddHBand="0" w:evenHBand="0" w:firstRowFirstColumn="0" w:firstRowLastColumn="0" w:lastRowFirstColumn="0" w:lastRowLastColumn="0"/>
               <w:rPr>
                 <w:rFonts w:ascii="Verdana" w:hAnsi="Verdana"/>
-                <w:sz w:val="22"/>
-                <w:szCs w:val="22"/>
+                <w:sz w:val="20"/>
+                <w:szCs w:val="20"/>
               </w:rPr>
             </w:pPr>
             <w:r>
               <w:rPr>
                 <w:rFonts w:ascii="Verdana" w:hAnsi="Verdana"/>
-                <w:sz w:val="22"/>
-                <w:szCs w:val="22"/>
+                <w:sz w:val="20"/>
+                <w:szCs w:val="20"/>
               </w:rPr>
               <w:t>Crime</w:t>
             </w:r>
@@ -2143,15 +2407,15 @@
               <w:cnfStyle w:val="100000000000" w:firstRow="1" w:lastRow="0" w:firstColumn="0" w:lastColumn="0" w:oddVBand="0" w:evenVBand="0" w:oddHBand="0" w:evenHBand="0" w:firstRowFirstColumn="0" w:firstRowLastColumn="0" w:lastRowFirstColumn="0" w:lastRowLastColumn="0"/>
               <w:rPr>
                 <w:rFonts w:ascii="Verdana" w:hAnsi="Verdana"/>
-                <w:sz w:val="22"/>
-                <w:szCs w:val="22"/>
+                <w:sz w:val="20"/>
+                <w:szCs w:val="20"/>
               </w:rPr>
             </w:pPr>
             <w:r>
               <w:rPr>
                 <w:rFonts w:ascii="Verdana" w:hAnsi="Verdana"/>
-                <w:sz w:val="22"/>
-                <w:szCs w:val="22"/>
+                <w:sz w:val="20"/>
+                <w:szCs w:val="20"/>
               </w:rPr>
               <w:t>Action</w:t>
             </w:r>
@@ -2168,15 +2432,15 @@
               <w:cnfStyle w:val="100000000000" w:firstRow="1" w:lastRow="0" w:firstColumn="0" w:lastColumn="0" w:oddVBand="0" w:evenVBand="0" w:oddHBand="0" w:evenHBand="0" w:firstRowFirstColumn="0" w:firstRowLastColumn="0" w:lastRowFirstColumn="0" w:lastRowLastColumn="0"/>
               <w:rPr>
                 <w:rFonts w:ascii="Verdana" w:hAnsi="Verdana"/>
-                <w:sz w:val="22"/>
-                <w:szCs w:val="22"/>
+                <w:sz w:val="20"/>
+                <w:szCs w:val="20"/>
               </w:rPr>
             </w:pPr>
             <w:r>
               <w:rPr>
                 <w:rFonts w:ascii="Verdana" w:hAnsi="Verdana"/>
-                <w:sz w:val="22"/>
-                <w:szCs w:val="22"/>
+                <w:sz w:val="20"/>
+                <w:szCs w:val="20"/>
               </w:rPr>
               <w:t>Adventure</w:t>
             </w:r>
@@ -2193,15 +2457,15 @@
               <w:cnfStyle w:val="100000000000" w:firstRow="1" w:lastRow="0" w:firstColumn="0" w:lastColumn="0" w:oddVBand="0" w:evenVBand="0" w:oddHBand="0" w:evenHBand="0" w:firstRowFirstColumn="0" w:firstRowLastColumn="0" w:lastRowFirstColumn="0" w:lastRowLastColumn="0"/>
               <w:rPr>
                 <w:rFonts w:ascii="Verdana" w:hAnsi="Verdana"/>
-                <w:sz w:val="22"/>
-                <w:szCs w:val="22"/>
+                <w:sz w:val="20"/>
+                <w:szCs w:val="20"/>
               </w:rPr>
             </w:pPr>
             <w:r>
               <w:rPr>
                 <w:rFonts w:ascii="Verdana" w:hAnsi="Verdana"/>
-                <w:sz w:val="22"/>
-                <w:szCs w:val="22"/>
+                <w:sz w:val="20"/>
+                <w:szCs w:val="20"/>
               </w:rPr>
               <w:t>Fantasy</w:t>
             </w:r>
@@ -2230,15 +2494,15 @@
               <w:jc w:val="center"/>
               <w:rPr>
                 <w:rFonts w:ascii="Verdana" w:hAnsi="Verdana"/>
-                <w:sz w:val="22"/>
-                <w:szCs w:val="22"/>
+                <w:sz w:val="20"/>
+                <w:szCs w:val="20"/>
               </w:rPr>
             </w:pPr>
             <w:r>
               <w:rPr>
                 <w:rFonts w:ascii="Verdana" w:hAnsi="Verdana"/>
-                <w:sz w:val="22"/>
-                <w:szCs w:val="22"/>
+                <w:sz w:val="20"/>
+                <w:szCs w:val="20"/>
               </w:rPr>
               <w:t>Schindler's List</w:t>
             </w:r>
@@ -2259,15 +2523,15 @@
               <w:cnfStyle w:val="000000100000" w:firstRow="0" w:lastRow="0" w:firstColumn="0" w:lastColumn="0" w:oddVBand="0" w:evenVBand="0" w:oddHBand="1" w:evenHBand="0" w:firstRowFirstColumn="0" w:firstRowLastColumn="0" w:lastRowFirstColumn="0" w:lastRowLastColumn="0"/>
               <w:rPr>
                 <w:rFonts w:ascii="Verdana" w:hAnsi="Verdana"/>
-                <w:sz w:val="22"/>
-                <w:szCs w:val="22"/>
+                <w:sz w:val="20"/>
+                <w:szCs w:val="20"/>
               </w:rPr>
             </w:pPr>
             <w:r>
               <w:rPr>
                 <w:rFonts w:ascii="Verdana" w:hAnsi="Verdana"/>
-                <w:sz w:val="22"/>
-                <w:szCs w:val="22"/>
+                <w:sz w:val="20"/>
+                <w:szCs w:val="20"/>
               </w:rPr>
               <w:t>1</w:t>
             </w:r>
@@ -2288,15 +2552,15 @@
               <w:cnfStyle w:val="000000100000" w:firstRow="0" w:lastRow="0" w:firstColumn="0" w:lastColumn="0" w:oddVBand="0" w:evenVBand="0" w:oddHBand="1" w:evenHBand="0" w:firstRowFirstColumn="0" w:firstRowLastColumn="0" w:lastRowFirstColumn="0" w:lastRowLastColumn="0"/>
               <w:rPr>
                 <w:rFonts w:ascii="Verdana" w:hAnsi="Verdana"/>
-                <w:sz w:val="22"/>
-                <w:szCs w:val="22"/>
+                <w:sz w:val="20"/>
+                <w:szCs w:val="20"/>
               </w:rPr>
             </w:pPr>
             <w:r>
               <w:rPr>
                 <w:rFonts w:ascii="Verdana" w:hAnsi="Verdana"/>
-                <w:sz w:val="22"/>
-                <w:szCs w:val="22"/>
+                <w:sz w:val="20"/>
+                <w:szCs w:val="20"/>
               </w:rPr>
               <w:t>1</w:t>
             </w:r>
@@ -2317,15 +2581,15 @@
               <w:cnfStyle w:val="000000100000" w:firstRow="0" w:lastRow="0" w:firstColumn="0" w:lastColumn="0" w:oddVBand="0" w:evenVBand="0" w:oddHBand="1" w:evenHBand="0" w:firstRowFirstColumn="0" w:firstRowLastColumn="0" w:lastRowFirstColumn="0" w:lastRowLastColumn="0"/>
               <w:rPr>
                 <w:rFonts w:ascii="Verdana" w:hAnsi="Verdana"/>
-                <w:sz w:val="22"/>
-                <w:szCs w:val="22"/>
+                <w:sz w:val="20"/>
+                <w:szCs w:val="20"/>
               </w:rPr>
             </w:pPr>
             <w:r>
               <w:rPr>
                 <w:rFonts w:ascii="Verdana" w:hAnsi="Verdana"/>
-                <w:sz w:val="22"/>
-                <w:szCs w:val="22"/>
+                <w:sz w:val="20"/>
+                <w:szCs w:val="20"/>
               </w:rPr>
               <w:t>0</w:t>
             </w:r>
@@ -2346,15 +2610,15 @@
               <w:cnfStyle w:val="000000100000" w:firstRow="0" w:lastRow="0" w:firstColumn="0" w:lastColumn="0" w:oddVBand="0" w:evenVBand="0" w:oddHBand="1" w:evenHBand="0" w:firstRowFirstColumn="0" w:firstRowLastColumn="0" w:lastRowFirstColumn="0" w:lastRowLastColumn="0"/>
               <w:rPr>
                 <w:rFonts w:ascii="Verdana" w:hAnsi="Verdana"/>
-                <w:sz w:val="22"/>
-                <w:szCs w:val="22"/>
+                <w:sz w:val="20"/>
+                <w:szCs w:val="20"/>
               </w:rPr>
             </w:pPr>
             <w:r>
               <w:rPr>
                 <w:rFonts w:ascii="Verdana" w:hAnsi="Verdana"/>
-                <w:sz w:val="22"/>
-                <w:szCs w:val="22"/>
+                <w:sz w:val="20"/>
+                <w:szCs w:val="20"/>
               </w:rPr>
               <w:t>0</w:t>
             </w:r>
@@ -2375,15 +2639,15 @@
               <w:cnfStyle w:val="000000100000" w:firstRow="0" w:lastRow="0" w:firstColumn="0" w:lastColumn="0" w:oddVBand="0" w:evenVBand="0" w:oddHBand="1" w:evenHBand="0" w:firstRowFirstColumn="0" w:firstRowLastColumn="0" w:lastRowFirstColumn="0" w:lastRowLastColumn="0"/>
               <w:rPr>
                 <w:rFonts w:ascii="Verdana" w:hAnsi="Verdana"/>
-                <w:sz w:val="22"/>
-                <w:szCs w:val="22"/>
+                <w:sz w:val="20"/>
+                <w:szCs w:val="20"/>
               </w:rPr>
             </w:pPr>
             <w:r>
               <w:rPr>
                 <w:rFonts w:ascii="Verdana" w:hAnsi="Verdana"/>
-                <w:sz w:val="22"/>
-                <w:szCs w:val="22"/>
+                <w:sz w:val="20"/>
+                <w:szCs w:val="20"/>
               </w:rPr>
               <w:t>0</w:t>
             </w:r>
@@ -2404,15 +2668,15 @@
               <w:cnfStyle w:val="000000100000" w:firstRow="0" w:lastRow="0" w:firstColumn="0" w:lastColumn="0" w:oddVBand="0" w:evenVBand="0" w:oddHBand="1" w:evenHBand="0" w:firstRowFirstColumn="0" w:firstRowLastColumn="0" w:lastRowFirstColumn="0" w:lastRowLastColumn="0"/>
               <w:rPr>
                 <w:rFonts w:ascii="Verdana" w:hAnsi="Verdana"/>
-                <w:sz w:val="22"/>
-                <w:szCs w:val="22"/>
+                <w:sz w:val="20"/>
+                <w:szCs w:val="20"/>
               </w:rPr>
             </w:pPr>
             <w:r>
               <w:rPr>
                 <w:rFonts w:ascii="Verdana" w:hAnsi="Verdana"/>
-                <w:sz w:val="22"/>
-                <w:szCs w:val="22"/>
+                <w:sz w:val="20"/>
+                <w:szCs w:val="20"/>
               </w:rPr>
               <w:t>0</w:t>
             </w:r>
@@ -2438,15 +2702,15 @@
               <w:jc w:val="center"/>
               <w:rPr>
                 <w:rFonts w:ascii="Verdana" w:hAnsi="Verdana"/>
-                <w:sz w:val="22"/>
-                <w:szCs w:val="22"/>
+                <w:sz w:val="20"/>
+                <w:szCs w:val="20"/>
               </w:rPr>
             </w:pPr>
             <w:r>
               <w:rPr>
                 <w:rFonts w:ascii="Verdana" w:hAnsi="Verdana"/>
-                <w:sz w:val="22"/>
-                <w:szCs w:val="22"/>
+                <w:sz w:val="20"/>
+                <w:szCs w:val="20"/>
               </w:rPr>
               <w:t>Shawshank Redemption</w:t>
             </w:r>
@@ -2463,15 +2727,15 @@
               <w:cnfStyle w:val="000000000000" w:firstRow="0" w:lastRow="0" w:firstColumn="0" w:lastColumn="0" w:oddVBand="0" w:evenVBand="0" w:oddHBand="0" w:evenHBand="0" w:firstRowFirstColumn="0" w:firstRowLastColumn="0" w:lastRowFirstColumn="0" w:lastRowLastColumn="0"/>
               <w:rPr>
                 <w:rFonts w:ascii="Verdana" w:hAnsi="Verdana"/>
-                <w:sz w:val="22"/>
-                <w:szCs w:val="22"/>
+                <w:sz w:val="20"/>
+                <w:szCs w:val="20"/>
               </w:rPr>
             </w:pPr>
             <w:r>
               <w:rPr>
                 <w:rFonts w:ascii="Verdana" w:hAnsi="Verdana"/>
-                <w:sz w:val="22"/>
-                <w:szCs w:val="22"/>
+                <w:sz w:val="20"/>
+                <w:szCs w:val="20"/>
               </w:rPr>
               <w:t>1</w:t>
             </w:r>
@@ -2488,15 +2752,15 @@
               <w:cnfStyle w:val="000000000000" w:firstRow="0" w:lastRow="0" w:firstColumn="0" w:lastColumn="0" w:oddVBand="0" w:evenVBand="0" w:oddHBand="0" w:evenHBand="0" w:firstRowFirstColumn="0" w:firstRowLastColumn="0" w:lastRowFirstColumn="0" w:lastRowLastColumn="0"/>
               <w:rPr>
                 <w:rFonts w:ascii="Verdana" w:hAnsi="Verdana"/>
-                <w:sz w:val="22"/>
-                <w:szCs w:val="22"/>
+                <w:sz w:val="20"/>
+                <w:szCs w:val="20"/>
               </w:rPr>
             </w:pPr>
             <w:r>
               <w:rPr>
                 <w:rFonts w:ascii="Verdana" w:hAnsi="Verdana"/>
-                <w:sz w:val="22"/>
-                <w:szCs w:val="22"/>
+                <w:sz w:val="20"/>
+                <w:szCs w:val="20"/>
               </w:rPr>
               <w:t>0</w:t>
             </w:r>
@@ -2513,15 +2777,15 @@
               <w:cnfStyle w:val="000000000000" w:firstRow="0" w:lastRow="0" w:firstColumn="0" w:lastColumn="0" w:oddVBand="0" w:evenVBand="0" w:oddHBand="0" w:evenHBand="0" w:firstRowFirstColumn="0" w:firstRowLastColumn="0" w:lastRowFirstColumn="0" w:lastRowLastColumn="0"/>
               <w:rPr>
                 <w:rFonts w:ascii="Verdana" w:hAnsi="Verdana"/>
-                <w:sz w:val="22"/>
-                <w:szCs w:val="22"/>
+                <w:sz w:val="20"/>
+                <w:szCs w:val="20"/>
               </w:rPr>
             </w:pPr>
             <w:r>
               <w:rPr>
                 <w:rFonts w:ascii="Verdana" w:hAnsi="Verdana"/>
-                <w:sz w:val="22"/>
-                <w:szCs w:val="22"/>
+                <w:sz w:val="20"/>
+                <w:szCs w:val="20"/>
               </w:rPr>
               <w:t>1</w:t>
             </w:r>
@@ -2538,15 +2802,15 @@
               <w:cnfStyle w:val="000000000000" w:firstRow="0" w:lastRow="0" w:firstColumn="0" w:lastColumn="0" w:oddVBand="0" w:evenVBand="0" w:oddHBand="0" w:evenHBand="0" w:firstRowFirstColumn="0" w:firstRowLastColumn="0" w:lastRowFirstColumn="0" w:lastRowLastColumn="0"/>
               <w:rPr>
                 <w:rFonts w:ascii="Verdana" w:hAnsi="Verdana"/>
-                <w:sz w:val="22"/>
-                <w:szCs w:val="22"/>
+                <w:sz w:val="20"/>
+                <w:szCs w:val="20"/>
               </w:rPr>
             </w:pPr>
             <w:r>
               <w:rPr>
                 <w:rFonts w:ascii="Verdana" w:hAnsi="Verdana"/>
-                <w:sz w:val="22"/>
-                <w:szCs w:val="22"/>
+                <w:sz w:val="20"/>
+                <w:szCs w:val="20"/>
               </w:rPr>
               <w:t>0</w:t>
             </w:r>
@@ -2563,15 +2827,15 @@
               <w:cnfStyle w:val="000000000000" w:firstRow="0" w:lastRow="0" w:firstColumn="0" w:lastColumn="0" w:oddVBand="0" w:evenVBand="0" w:oddHBand="0" w:evenHBand="0" w:firstRowFirstColumn="0" w:firstRowLastColumn="0" w:lastRowFirstColumn="0" w:lastRowLastColumn="0"/>
               <w:rPr>
                 <w:rFonts w:ascii="Verdana" w:hAnsi="Verdana"/>
-                <w:sz w:val="22"/>
-                <w:szCs w:val="22"/>
+                <w:sz w:val="20"/>
+                <w:szCs w:val="20"/>
               </w:rPr>
             </w:pPr>
             <w:r>
               <w:rPr>
                 <w:rFonts w:ascii="Verdana" w:hAnsi="Verdana"/>
-                <w:sz w:val="22"/>
-                <w:szCs w:val="22"/>
+                <w:sz w:val="20"/>
+                <w:szCs w:val="20"/>
               </w:rPr>
               <w:t>0</w:t>
             </w:r>
@@ -2588,15 +2852,15 @@
               <w:cnfStyle w:val="000000000000" w:firstRow="0" w:lastRow="0" w:firstColumn="0" w:lastColumn="0" w:oddVBand="0" w:evenVBand="0" w:oddHBand="0" w:evenHBand="0" w:firstRowFirstColumn="0" w:firstRowLastColumn="0" w:lastRowFirstColumn="0" w:lastRowLastColumn="0"/>
               <w:rPr>
                 <w:rFonts w:ascii="Verdana" w:hAnsi="Verdana"/>
-                <w:sz w:val="22"/>
-                <w:szCs w:val="22"/>
+                <w:sz w:val="20"/>
+                <w:szCs w:val="20"/>
               </w:rPr>
             </w:pPr>
             <w:r>
               <w:rPr>
                 <w:rFonts w:ascii="Verdana" w:hAnsi="Verdana"/>
-                <w:sz w:val="22"/>
-                <w:szCs w:val="22"/>
+                <w:sz w:val="20"/>
+                <w:szCs w:val="20"/>
               </w:rPr>
               <w:t>0</w:t>
             </w:r>
@@ -2625,15 +2889,15 @@
               <w:jc w:val="center"/>
               <w:rPr>
                 <w:rFonts w:ascii="Verdana" w:hAnsi="Verdana"/>
-                <w:sz w:val="22"/>
-                <w:szCs w:val="22"/>
+                <w:sz w:val="20"/>
+                <w:szCs w:val="20"/>
               </w:rPr>
             </w:pPr>
             <w:r>
               <w:rPr>
                 <w:rFonts w:ascii="Verdana" w:hAnsi="Verdana"/>
-                <w:sz w:val="22"/>
-                <w:szCs w:val="22"/>
+                <w:sz w:val="20"/>
+                <w:szCs w:val="20"/>
               </w:rPr>
               <w:t>Lord of the Rings</w:t>
             </w:r>
@@ -2654,15 +2918,15 @@
               <w:cnfStyle w:val="000000100000" w:firstRow="0" w:lastRow="0" w:firstColumn="0" w:lastColumn="0" w:oddVBand="0" w:evenVBand="0" w:oddHBand="1" w:evenHBand="0" w:firstRowFirstColumn="0" w:firstRowLastColumn="0" w:lastRowFirstColumn="0" w:lastRowLastColumn="0"/>
               <w:rPr>
                 <w:rFonts w:ascii="Verdana" w:hAnsi="Verdana"/>
-                <w:sz w:val="22"/>
-                <w:szCs w:val="22"/>
+                <w:sz w:val="20"/>
+                <w:szCs w:val="20"/>
               </w:rPr>
             </w:pPr>
             <w:r>
               <w:rPr>
                 <w:rFonts w:ascii="Verdana" w:hAnsi="Verdana"/>
-                <w:sz w:val="22"/>
-                <w:szCs w:val="22"/>
+                <w:sz w:val="20"/>
+                <w:szCs w:val="20"/>
               </w:rPr>
               <w:t>1</w:t>
             </w:r>
@@ -2683,15 +2947,15 @@
               <w:cnfStyle w:val="000000100000" w:firstRow="0" w:lastRow="0" w:firstColumn="0" w:lastColumn="0" w:oddVBand="0" w:evenVBand="0" w:oddHBand="1" w:evenHBand="0" w:firstRowFirstColumn="0" w:firstRowLastColumn="0" w:lastRowFirstColumn="0" w:lastRowLastColumn="0"/>
               <w:rPr>
                 <w:rFonts w:ascii="Verdana" w:hAnsi="Verdana"/>
-                <w:sz w:val="22"/>
-                <w:szCs w:val="22"/>
+                <w:sz w:val="20"/>
+                <w:szCs w:val="20"/>
               </w:rPr>
             </w:pPr>
             <w:r>
               <w:rPr>
                 <w:rFonts w:ascii="Verdana" w:hAnsi="Verdana"/>
-                <w:sz w:val="22"/>
-                <w:szCs w:val="22"/>
+                <w:sz w:val="20"/>
+                <w:szCs w:val="20"/>
               </w:rPr>
               <w:t>0</w:t>
             </w:r>
@@ -2712,15 +2976,15 @@
               <w:cnfStyle w:val="000000100000" w:firstRow="0" w:lastRow="0" w:firstColumn="0" w:lastColumn="0" w:oddVBand="0" w:evenVBand="0" w:oddHBand="1" w:evenHBand="0" w:firstRowFirstColumn="0" w:firstRowLastColumn="0" w:lastRowFirstColumn="0" w:lastRowLastColumn="0"/>
               <w:rPr>
                 <w:rFonts w:ascii="Verdana" w:hAnsi="Verdana"/>
-                <w:sz w:val="22"/>
-                <w:szCs w:val="22"/>
+                <w:sz w:val="20"/>
+                <w:szCs w:val="20"/>
               </w:rPr>
             </w:pPr>
             <w:r>
               <w:rPr>
                 <w:rFonts w:ascii="Verdana" w:hAnsi="Verdana"/>
-                <w:sz w:val="22"/>
-                <w:szCs w:val="22"/>
+                <w:sz w:val="20"/>
+                <w:szCs w:val="20"/>
               </w:rPr>
               <w:t>0</w:t>
             </w:r>
@@ -2741,15 +3005,15 @@
               <w:cnfStyle w:val="000000100000" w:firstRow="0" w:lastRow="0" w:firstColumn="0" w:lastColumn="0" w:oddVBand="0" w:evenVBand="0" w:oddHBand="1" w:evenHBand="0" w:firstRowFirstColumn="0" w:firstRowLastColumn="0" w:lastRowFirstColumn="0" w:lastRowLastColumn="0"/>
               <w:rPr>
                 <w:rFonts w:ascii="Verdana" w:hAnsi="Verdana"/>
-                <w:sz w:val="22"/>
-                <w:szCs w:val="22"/>
+                <w:sz w:val="20"/>
+                <w:szCs w:val="20"/>
               </w:rPr>
             </w:pPr>
             <w:r>
               <w:rPr>
                 <w:rFonts w:ascii="Verdana" w:hAnsi="Verdana"/>
-                <w:sz w:val="22"/>
-                <w:szCs w:val="22"/>
+                <w:sz w:val="20"/>
+                <w:szCs w:val="20"/>
               </w:rPr>
               <w:t>1</w:t>
             </w:r>
@@ -2770,15 +3034,15 @@
               <w:cnfStyle w:val="000000100000" w:firstRow="0" w:lastRow="0" w:firstColumn="0" w:lastColumn="0" w:oddVBand="0" w:evenVBand="0" w:oddHBand="1" w:evenHBand="0" w:firstRowFirstColumn="0" w:firstRowLastColumn="0" w:lastRowFirstColumn="0" w:lastRowLastColumn="0"/>
               <w:rPr>
                 <w:rFonts w:ascii="Verdana" w:hAnsi="Verdana"/>
-                <w:sz w:val="22"/>
-                <w:szCs w:val="22"/>
+                <w:sz w:val="20"/>
+                <w:szCs w:val="20"/>
               </w:rPr>
             </w:pPr>
             <w:r>
               <w:rPr>
                 <w:rFonts w:ascii="Verdana" w:hAnsi="Verdana"/>
-                <w:sz w:val="22"/>
-                <w:szCs w:val="22"/>
+                <w:sz w:val="20"/>
+                <w:szCs w:val="20"/>
               </w:rPr>
               <w:t>1</w:t>
             </w:r>
@@ -2799,15 +3063,15 @@
               <w:cnfStyle w:val="000000100000" w:firstRow="0" w:lastRow="0" w:firstColumn="0" w:lastColumn="0" w:oddVBand="0" w:evenVBand="0" w:oddHBand="1" w:evenHBand="0" w:firstRowFirstColumn="0" w:firstRowLastColumn="0" w:lastRowFirstColumn="0" w:lastRowLastColumn="0"/>
               <w:rPr>
                 <w:rFonts w:ascii="Verdana" w:hAnsi="Verdana"/>
-                <w:sz w:val="22"/>
-                <w:szCs w:val="22"/>
+                <w:sz w:val="20"/>
+                <w:szCs w:val="20"/>
               </w:rPr>
             </w:pPr>
             <w:r>
               <w:rPr>
                 <w:rFonts w:ascii="Verdana" w:hAnsi="Verdana"/>
-                <w:sz w:val="22"/>
-                <w:szCs w:val="22"/>
+                <w:sz w:val="20"/>
+                <w:szCs w:val="20"/>
               </w:rPr>
               <w:t>1</w:t>
             </w:r>
@@ -2843,7 +3107,7 @@
         <mc:AlternateContent>
           <mc:Choice Requires="wpg">
             <w:drawing>
-              <wp:anchor distT="0" distB="0" distL="114300" distR="114300" simplePos="0" relativeHeight="251674624" behindDoc="0" locked="0" layoutInCell="1" allowOverlap="1" wp14:anchorId="7E1D12F3" wp14:editId="08F1E681">
+              <wp:anchor distT="0" distB="0" distL="114300" distR="114300" simplePos="0" relativeHeight="251674624" behindDoc="0" locked="0" layoutInCell="1" allowOverlap="1" wp14:anchorId="7E1D12F3" wp14:editId="30725830">
                 <wp:simplePos x="0" y="0"/>
                 <wp:positionH relativeFrom="column">
                   <wp:posOffset>3886200</wp:posOffset>
@@ -2852,7 +3116,7 @@
                   <wp:posOffset>239395</wp:posOffset>
                 </wp:positionV>
                 <wp:extent cx="2717800" cy="1485900"/>
-                <wp:effectExtent l="0" t="0" r="0" b="0"/>
+                <wp:effectExtent l="0" t="0" r="0" b="20955"/>
                 <wp:wrapNone/>
                 <wp:docPr id="19" name="Group 19"/>
                 <wp:cNvGraphicFramePr/>
@@ -3259,12 +3523,18 @@
                     </wpg:wgp>
                   </a:graphicData>
                 </a:graphic>
+                <wp14:sizeRelH relativeFrom="margin">
+                  <wp14:pctWidth>0</wp14:pctWidth>
+                </wp14:sizeRelH>
+                <wp14:sizeRelV relativeFrom="margin">
+                  <wp14:pctHeight>0</wp14:pctHeight>
+                </wp14:sizeRelV>
               </wp:anchor>
             </w:drawing>
           </mc:Choice>
           <mc:Fallback>
             <w:pict>
-              <v:group w14:anchorId="7E1D12F3" id="Group 19" o:spid="_x0000_s1026" style="position:absolute;left:0;text-align:left;margin-left:306pt;margin-top:18.85pt;width:214pt;height:117pt;z-index:251674624" coordsize="27178,14859" o:gfxdata="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">
+              <v:group w14:anchorId="7E1D12F3" id="Group 19" o:spid="_x0000_s1026" style="position:absolute;left:0;text-align:left;margin-left:306pt;margin-top:18.85pt;width:214pt;height:117pt;z-index:251674624;mso-width-relative:margin;mso-height-relative:margin" coordsize="27178,14859" o:gfxdata="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">
                 <v:group id="Group 17" o:spid="_x0000_s1027" style="position:absolute;width:27178;height:14859" coordsize="27178,14859" o:gfxdata="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">
                   <v:group id="Group 16" o:spid="_x0000_s1028" style="position:absolute;width:27178;height:14859" coordsize="21651,10731" o:gfxdata="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">
                     <v:shapetype id="_x0000_t32" coordsize="21600,21600" o:spt="32" o:oned="t" path="m,l21600,21600e" filled="f">
@@ -3821,55 +4091,63 @@
           <w:szCs w:val="22"/>
         </w:rPr>
         <w:lastRenderedPageBreak/>
-        <w:t>T</w:t>
-      </w:r>
-      <w:r>
-        <w:rPr>
-          <w:rFonts w:ascii="Verdana" w:hAnsi="Verdana"/>
-          <w:sz w:val="22"/>
-          <w:szCs w:val="22"/>
-        </w:rPr>
-        <w:t xml:space="preserve">o calculate the rating, first, the similarity score between every movie that a user has rated and the movie that </w:t>
-      </w:r>
-      <w:r>
-        <w:rPr>
-          <w:rFonts w:ascii="Verdana" w:hAnsi="Verdana"/>
-          <w:sz w:val="22"/>
-          <w:szCs w:val="22"/>
-        </w:rPr>
-        <w:t xml:space="preserve">the </w:t>
-      </w:r>
-      <w:r>
-        <w:rPr>
-          <w:rFonts w:ascii="Verdana" w:hAnsi="Verdana"/>
-          <w:sz w:val="22"/>
-          <w:szCs w:val="22"/>
-        </w:rPr>
-        <w:t>rating</w:t>
-      </w:r>
-      <w:r>
-        <w:rPr>
-          <w:rFonts w:ascii="Verdana" w:hAnsi="Verdana"/>
-          <w:sz w:val="22"/>
-          <w:szCs w:val="22"/>
-        </w:rPr>
-        <w:t xml:space="preserve"> is</w:t>
-      </w:r>
-      <w:r>
-        <w:rPr>
-          <w:rFonts w:ascii="Verdana" w:hAnsi="Verdana"/>
-          <w:sz w:val="22"/>
-          <w:szCs w:val="22"/>
-        </w:rPr>
-        <w:t xml:space="preserve"> desired</w:t>
-      </w:r>
-      <w:r>
-        <w:rPr>
-          <w:rFonts w:ascii="Verdana" w:hAnsi="Verdana"/>
-          <w:sz w:val="22"/>
-          <w:szCs w:val="22"/>
-        </w:rPr>
-        <w:t xml:space="preserve"> will be computed, and then, using the KNN approach, K movies </w:t>
+        <w:t>The rating for a popular movie can be</w:t>
+      </w:r>
+      <w:r>
+        <w:rPr>
+          <w:rFonts w:ascii="Verdana" w:hAnsi="Verdana"/>
+          <w:sz w:val="22"/>
+          <w:szCs w:val="22"/>
+        </w:rPr>
+        <w:t xml:space="preserve"> calculate</w:t>
+      </w:r>
+      <w:r>
+        <w:rPr>
+          <w:rFonts w:ascii="Verdana" w:hAnsi="Verdana"/>
+          <w:sz w:val="22"/>
+          <w:szCs w:val="22"/>
+        </w:rPr>
+        <w:t>d by</w:t>
+      </w:r>
+      <w:r>
+        <w:rPr>
+          <w:rFonts w:ascii="Verdana" w:hAnsi="Verdana"/>
+          <w:sz w:val="22"/>
+          <w:szCs w:val="22"/>
+        </w:rPr>
+        <w:t xml:space="preserve"> first, </w:t>
+      </w:r>
+      <w:r>
+        <w:rPr>
+          <w:rFonts w:ascii="Verdana" w:hAnsi="Verdana"/>
+          <w:sz w:val="22"/>
+          <w:szCs w:val="22"/>
+        </w:rPr>
+        <w:t xml:space="preserve">computing </w:t>
+      </w:r>
+      <w:r>
+        <w:rPr>
+          <w:rFonts w:ascii="Verdana" w:hAnsi="Verdana"/>
+          <w:sz w:val="22"/>
+          <w:szCs w:val="22"/>
+        </w:rPr>
+        <w:t xml:space="preserve">the similarity score between </w:t>
+      </w:r>
+      <w:r>
+        <w:rPr>
+          <w:rFonts w:ascii="Verdana" w:hAnsi="Verdana"/>
+          <w:sz w:val="22"/>
+          <w:szCs w:val="22"/>
+        </w:rPr>
+        <w:t xml:space="preserve">that movie and </w:t>
+      </w:r>
+      <w:r>
+        <w:rPr>
+          <w:rFonts w:ascii="Verdana" w:hAnsi="Verdana"/>
+          <w:sz w:val="22"/>
+          <w:szCs w:val="22"/>
+        </w:rPr>
+        <w:t xml:space="preserve">every movie that a user has rated, and then, using KNN approach, K movies </w:t>
       </w:r>
       <w:r>
         <w:rPr>
@@ -4102,7 +4380,15 @@
           <w:sz w:val="22"/>
           <w:szCs w:val="22"/>
         </w:rPr>
-        <w:t xml:space="preserve">As we know this approach can be done for User-User or Item-Item. </w:t>
+        <w:t>Collaborative filtering</w:t>
+      </w:r>
+      <w:r>
+        <w:rPr>
+          <w:rFonts w:ascii="Verdana" w:hAnsi="Verdana"/>
+          <w:sz w:val="22"/>
+          <w:szCs w:val="22"/>
+        </w:rPr>
+        <w:t xml:space="preserve"> approach can be done for User-User or Item-Item. </w:t>
       </w:r>
       <w:r>
         <w:rPr>
@@ -4126,7 +4412,25 @@
           <w:sz w:val="22"/>
           <w:szCs w:val="22"/>
         </w:rPr>
-        <w:t xml:space="preserve">similarity between users and recommends items based on the behavior of a user’s nearest neighbors. In other words, it finds users who are similar to a given user and recommends items that similar users have liked. Item-item collaborative filtering, on the other hand, calculates </w:t>
+        <w:t xml:space="preserve">similarity between users and recommends items based on the behavior of a user’s nearest neighbors. In other words, it finds users who are </w:t>
+      </w:r>
+      <w:proofErr w:type="gramStart"/>
+      <w:r>
+        <w:rPr>
+          <w:rFonts w:ascii="Verdana" w:hAnsi="Verdana"/>
+          <w:sz w:val="22"/>
+          <w:szCs w:val="22"/>
+        </w:rPr>
+        <w:t>similar to</w:t>
+      </w:r>
+      <w:proofErr w:type="gramEnd"/>
+      <w:r>
+        <w:rPr>
+          <w:rFonts w:ascii="Verdana" w:hAnsi="Verdana"/>
+          <w:sz w:val="22"/>
+          <w:szCs w:val="22"/>
+        </w:rPr>
+        <w:t xml:space="preserve"> a given user and recommends items that similar users have liked. Item-item collaborative filtering, on the other hand, calculates </w:t>
       </w:r>
       <w:r>
         <w:rPr>
@@ -4142,7 +4446,25 @@
           <w:sz w:val="22"/>
           <w:szCs w:val="22"/>
         </w:rPr>
-        <w:t>similarity between items and recommends items that are similar to those previously liked by the user.</w:t>
+        <w:t xml:space="preserve">similarity between items and recommends items that are </w:t>
+      </w:r>
+      <w:proofErr w:type="gramStart"/>
+      <w:r>
+        <w:rPr>
+          <w:rFonts w:ascii="Verdana" w:hAnsi="Verdana"/>
+          <w:sz w:val="22"/>
+          <w:szCs w:val="22"/>
+        </w:rPr>
+        <w:t>similar to</w:t>
+      </w:r>
+      <w:proofErr w:type="gramEnd"/>
+      <w:r>
+        <w:rPr>
+          <w:rFonts w:ascii="Verdana" w:hAnsi="Verdana"/>
+          <w:sz w:val="22"/>
+          <w:szCs w:val="22"/>
+        </w:rPr>
+        <w:t xml:space="preserve"> those previously liked by the user.</w:t>
       </w:r>
       <w:sdt>
         <w:sdtPr>
@@ -4412,6 +4734,16 @@
         <w:jc w:val="both"/>
         <w:rPr>
           <w:rFonts w:ascii="Verdana" w:hAnsi="Verdana"/>
+          <w:sz w:val="22"/>
+          <w:szCs w:val="22"/>
+        </w:rPr>
+      </w:pPr>
+    </w:p>
+    <w:p>
+      <w:pPr>
+        <w:jc w:val="both"/>
+        <w:rPr>
+          <w:rFonts w:ascii="Verdana" w:hAnsi="Verdana"/>
           <w:sz w:val="28"/>
           <w:szCs w:val="28"/>
         </w:rPr>
@@ -4422,7 +4754,7 @@
           <w:sz w:val="22"/>
           <w:szCs w:val="22"/>
         </w:rPr>
-        <w:t xml:space="preserve">To compute the rating, for </w:t>
+        <w:t xml:space="preserve">To compute the rating for </w:t>
       </w:r>
       <w:r>
         <w:rPr>
@@ -4454,7 +4786,25 @@
           <w:sz w:val="22"/>
           <w:szCs w:val="22"/>
         </w:rPr>
-        <w:t xml:space="preserve"> we define similarity of movie i and j as </w:t>
+        <w:t xml:space="preserve"> we define similarity of movie </w:t>
+      </w:r>
+      <w:proofErr w:type="spellStart"/>
+      <w:r>
+        <w:rPr>
+          <w:rFonts w:ascii="Verdana" w:hAnsi="Verdana"/>
+          <w:sz w:val="22"/>
+          <w:szCs w:val="22"/>
+        </w:rPr>
+        <w:t>i</w:t>
+      </w:r>
+      <w:proofErr w:type="spellEnd"/>
+      <w:r>
+        <w:rPr>
+          <w:rFonts w:ascii="Verdana" w:hAnsi="Verdana"/>
+          <w:sz w:val="22"/>
+          <w:szCs w:val="22"/>
+        </w:rPr>
+        <w:t xml:space="preserve"> and j as </w:t>
       </w:r>
       <m:oMath>
         <m:sSub>
@@ -4496,7 +4846,23 @@
           <w:sz w:val="22"/>
           <w:szCs w:val="22"/>
         </w:rPr>
-        <w:t>. In this project</w:t>
+        <w:t xml:space="preserve">. </w:t>
+      </w:r>
+      <w:r>
+        <w:rPr>
+          <w:rFonts w:ascii="Verdana" w:hAnsi="Verdana"/>
+          <w:sz w:val="22"/>
+          <w:szCs w:val="22"/>
+        </w:rPr>
+        <w:t>For</w:t>
+      </w:r>
+      <w:r>
+        <w:rPr>
+          <w:rFonts w:ascii="Verdana" w:hAnsi="Verdana"/>
+          <w:sz w:val="22"/>
+          <w:szCs w:val="22"/>
+        </w:rPr>
+        <w:t xml:space="preserve"> this project</w:t>
       </w:r>
       <w:r>
         <w:rPr>
@@ -4512,15 +4878,23 @@
           <w:sz w:val="22"/>
           <w:szCs w:val="22"/>
         </w:rPr>
-        <w:t>centered cosine similarity which is essentially a variation of cosine similarity where the attributes vectors are normalized by subtracting the vector mean</w:t>
-      </w:r>
-      <w:r>
-        <w:rPr>
-          <w:rFonts w:ascii="Verdana" w:hAnsi="Verdana"/>
-          <w:sz w:val="22"/>
-          <w:szCs w:val="22"/>
-        </w:rPr>
-        <w:t xml:space="preserve"> will be used</w:t>
+        <w:t>centered cosine similarity which is a variation of cosine similarity where the attributes vectors are normalized by subtracting the vector mean</w:t>
+      </w:r>
+      <w:r>
+        <w:rPr>
+          <w:rFonts w:ascii="Verdana" w:hAnsi="Verdana"/>
+          <w:sz w:val="22"/>
+          <w:szCs w:val="22"/>
+        </w:rPr>
+        <w:t xml:space="preserve"> will be </w:t>
+      </w:r>
+      <w:r>
+        <w:rPr>
+          <w:rFonts w:ascii="Verdana" w:hAnsi="Verdana"/>
+          <w:sz w:val="22"/>
+          <w:szCs w:val="22"/>
+        </w:rPr>
+        <w:t>utilized</w:t>
       </w:r>
       <w:r>
         <w:rPr>
@@ -4632,7 +5006,25 @@
           <w:sz w:val="22"/>
           <w:szCs w:val="22"/>
         </w:rPr>
-        <w:t xml:space="preserve"> movie i)</w:t>
+        <w:t xml:space="preserve"> movie </w:t>
+      </w:r>
+      <w:proofErr w:type="spellStart"/>
+      <w:r>
+        <w:rPr>
+          <w:rFonts w:ascii="Verdana" w:hAnsi="Verdana"/>
+          <w:sz w:val="22"/>
+          <w:szCs w:val="22"/>
+        </w:rPr>
+        <w:t>i</w:t>
+      </w:r>
+      <w:proofErr w:type="spellEnd"/>
+      <w:r>
+        <w:rPr>
+          <w:rFonts w:ascii="Verdana" w:hAnsi="Verdana"/>
+          <w:sz w:val="22"/>
+          <w:szCs w:val="22"/>
+        </w:rPr>
+        <w:t>)</w:t>
       </w:r>
       <w:r>
         <w:rPr>
@@ -4926,15 +5318,61 @@
           <w:sz w:val="22"/>
           <w:szCs w:val="22"/>
         </w:rPr>
-        <w:t xml:space="preserve">Where N(i, u) is </w:t>
-      </w:r>
-      <w:r>
-        <w:rPr>
-          <w:rFonts w:ascii="Verdana" w:hAnsi="Verdana"/>
-          <w:sz w:val="22"/>
-          <w:szCs w:val="22"/>
-        </w:rPr>
-        <w:t>set of movies similar to movie i that where rated by user u.</w:t>
+        <w:t xml:space="preserve">Where </w:t>
+      </w:r>
+      <w:proofErr w:type="gramStart"/>
+      <w:r>
+        <w:rPr>
+          <w:rFonts w:ascii="Verdana" w:hAnsi="Verdana"/>
+          <w:sz w:val="22"/>
+          <w:szCs w:val="22"/>
+        </w:rPr>
+        <w:t>N(</w:t>
+      </w:r>
+      <w:proofErr w:type="spellStart"/>
+      <w:proofErr w:type="gramEnd"/>
+      <w:r>
+        <w:rPr>
+          <w:rFonts w:ascii="Verdana" w:hAnsi="Verdana"/>
+          <w:sz w:val="22"/>
+          <w:szCs w:val="22"/>
+        </w:rPr>
+        <w:t>i</w:t>
+      </w:r>
+      <w:proofErr w:type="spellEnd"/>
+      <w:r>
+        <w:rPr>
+          <w:rFonts w:ascii="Verdana" w:hAnsi="Verdana"/>
+          <w:sz w:val="22"/>
+          <w:szCs w:val="22"/>
+        </w:rPr>
+        <w:t xml:space="preserve">, u) is </w:t>
+      </w:r>
+      <w:r>
+        <w:rPr>
+          <w:rFonts w:ascii="Verdana" w:hAnsi="Verdana"/>
+          <w:sz w:val="22"/>
+          <w:szCs w:val="22"/>
+        </w:rPr>
+        <w:t xml:space="preserve">set of movies similar to movie </w:t>
+      </w:r>
+      <w:proofErr w:type="spellStart"/>
+      <w:r>
+        <w:rPr>
+          <w:rFonts w:ascii="Verdana" w:hAnsi="Verdana"/>
+          <w:sz w:val="22"/>
+          <w:szCs w:val="22"/>
+        </w:rPr>
+        <w:t>i</w:t>
+      </w:r>
+      <w:proofErr w:type="spellEnd"/>
+      <w:r>
+        <w:rPr>
+          <w:rFonts w:ascii="Verdana" w:hAnsi="Verdana"/>
+          <w:sz w:val="22"/>
+          <w:szCs w:val="22"/>
+        </w:rPr>
+        <w:t xml:space="preserve"> that where rated by user u.</w:t>
       </w:r>
       <w:sdt>
         <w:sdtPr>
@@ -5283,13 +5721,39 @@
           <w:szCs w:val="22"/>
         </w:rPr>
       </w:pPr>
-      <w:r>
-        <w:rPr>
-          <w:rFonts w:ascii="Verdana" w:hAnsi="Verdana"/>
-          <w:sz w:val="22"/>
-          <w:szCs w:val="22"/>
-        </w:rPr>
-        <w:t xml:space="preserve">This method essentially will resolve the recommendation problem via optimization by using SVD and stochastic gradient </w:t>
+    </w:p>
+    <w:p>
+      <w:pPr>
+        <w:jc w:val="both"/>
+        <w:rPr>
+          <w:rFonts w:ascii="Verdana" w:hAnsi="Verdana"/>
+          <w:sz w:val="22"/>
+          <w:szCs w:val="22"/>
+        </w:rPr>
+      </w:pPr>
+      <w:r>
+        <w:rPr>
+          <w:rFonts w:ascii="Verdana" w:hAnsi="Verdana"/>
+          <w:sz w:val="22"/>
+          <w:szCs w:val="22"/>
+        </w:rPr>
+        <w:t xml:space="preserve">This method </w:t>
+      </w:r>
+      <w:r>
+        <w:rPr>
+          <w:rFonts w:ascii="Verdana" w:hAnsi="Verdana"/>
+          <w:sz w:val="22"/>
+          <w:szCs w:val="22"/>
+        </w:rPr>
+        <w:t>solves</w:t>
+      </w:r>
+      <w:r>
+        <w:rPr>
+          <w:rFonts w:ascii="Verdana" w:hAnsi="Verdana"/>
+          <w:sz w:val="22"/>
+          <w:szCs w:val="22"/>
+        </w:rPr>
+        <w:t xml:space="preserve"> the recommendation problem via optimization by using SVD and stochastic gradient </w:t>
       </w:r>
       <w:r>
         <w:rPr>
@@ -5379,8 +5843,95 @@
           <w:sz w:val="22"/>
           <w:szCs w:val="22"/>
         </w:rPr>
-        <w:t xml:space="preserve"> (factorized R into two matrices) we can think of this as:</w:t>
-      </w:r>
+        <w:t xml:space="preserve"> (factorized R into two matrices)</w:t>
+      </w:r>
+      <w:r>
+        <w:rPr>
+          <w:rFonts w:ascii="Verdana" w:hAnsi="Verdana"/>
+          <w:sz w:val="22"/>
+          <w:szCs w:val="22"/>
+        </w:rPr>
+        <w:t xml:space="preserve"> and by comparing it with SVD (</w:t>
+      </w:r>
+      <m:oMath>
+        <m:r>
+          <w:rPr>
+            <w:rFonts w:ascii="Cambria Math" w:hAnsi="Cambria Math"/>
+            <w:sz w:val="22"/>
+            <w:szCs w:val="22"/>
+          </w:rPr>
+          <m:t>A=U</m:t>
+        </m:r>
+        <m:r>
+          <m:rPr>
+            <m:sty m:val="p"/>
+          </m:rPr>
+          <w:rPr>
+            <w:rFonts w:ascii="Cambria Math" w:hAnsi="Cambria Math"/>
+            <w:sz w:val="22"/>
+            <w:szCs w:val="22"/>
+          </w:rPr>
+          <m:t>Σ</m:t>
+        </m:r>
+        <m:sSup>
+          <m:sSupPr>
+            <m:ctrlPr>
+              <w:rPr>
+                <w:rFonts w:ascii="Cambria Math" w:hAnsi="Cambria Math"/>
+                <w:i/>
+                <w:sz w:val="22"/>
+                <w:szCs w:val="22"/>
+              </w:rPr>
+            </m:ctrlPr>
+          </m:sSupPr>
+          <m:e>
+            <m:r>
+              <w:rPr>
+                <w:rFonts w:ascii="Cambria Math" w:hAnsi="Cambria Math"/>
+                <w:sz w:val="22"/>
+                <w:szCs w:val="22"/>
+              </w:rPr>
+              <m:t>V</m:t>
+            </m:r>
+          </m:e>
+          <m:sup>
+            <m:r>
+              <w:rPr>
+                <w:rFonts w:ascii="Cambria Math" w:hAnsi="Cambria Math"/>
+                <w:sz w:val="22"/>
+                <w:szCs w:val="22"/>
+              </w:rPr>
+              <m:t>T</m:t>
+            </m:r>
+          </m:sup>
+        </m:sSup>
+      </m:oMath>
+      <w:r>
+        <w:rPr>
+          <w:rFonts w:ascii="Verdana" w:hAnsi="Verdana"/>
+          <w:sz w:val="22"/>
+          <w:szCs w:val="22"/>
+        </w:rPr>
+        <w:t>)</w:t>
+      </w:r>
+      <w:r>
+        <w:rPr>
+          <w:rFonts w:ascii="Verdana" w:hAnsi="Verdana"/>
+          <w:sz w:val="22"/>
+          <w:szCs w:val="22"/>
+        </w:rPr>
+        <w:t>:</w:t>
+      </w:r>
+    </w:p>
+    <w:p>
+      <w:pPr>
+        <w:jc w:val="both"/>
+        <w:rPr>
+          <w:rFonts w:ascii="Verdana" w:hAnsi="Verdana"/>
+          <w:sz w:val="22"/>
+          <w:szCs w:val="22"/>
+        </w:rPr>
+      </w:pPr>
     </w:p>
     <w:p>
       <w:pPr>
@@ -5521,144 +6072,30 @@
       <w:pPr>
         <w:rPr>
           <w:rFonts w:ascii="Verdana" w:hAnsi="Verdana"/>
-          <w:sz w:val="22"/>
-          <w:szCs w:val="22"/>
+          <w:sz w:val="18"/>
+          <w:szCs w:val="18"/>
         </w:rPr>
       </w:pPr>
     </w:p>
     <w:p>
       <w:pPr>
-        <w:bidi/>
-        <w:jc w:val="right"/>
-        <w:rPr>
-          <w:rFonts w:ascii="Verdana" w:hAnsi="Verdana"/>
-          <w:sz w:val="22"/>
-          <w:szCs w:val="22"/>
+        <w:rPr>
+          <w:rFonts w:ascii="Verdana" w:hAnsi="Verdana"/>
         </w:rPr>
       </w:pPr>
       <w:r>
         <w:rPr>
           <w:rFonts w:ascii="Verdana" w:hAnsi="Verdana"/>
-          <w:sz w:val="22"/>
-          <w:szCs w:val="22"/>
-        </w:rPr>
-        <w:t xml:space="preserve">To estimate the missing </w:t>
-      </w:r>
-      <w:r>
-        <w:rPr>
-          <w:rFonts w:ascii="Verdana" w:hAnsi="Verdana"/>
-          <w:sz w:val="22"/>
-          <w:szCs w:val="22"/>
-        </w:rPr>
-        <w:t>rating,</w:t>
-      </w:r>
-      <w:r>
-        <w:rPr>
-          <w:rFonts w:ascii="Verdana" w:hAnsi="Verdana"/>
-          <w:sz w:val="22"/>
-          <w:szCs w:val="22"/>
-        </w:rPr>
-        <w:t xml:space="preserve"> we can compare the above with </w:t>
-      </w:r>
-      <w:r>
-        <w:rPr>
-          <w:rFonts w:ascii="Verdana" w:hAnsi="Verdana"/>
-          <w:sz w:val="22"/>
-          <w:szCs w:val="22"/>
-        </w:rPr>
-        <w:t>SVD (</w:t>
-      </w:r>
-      <m:oMath>
-        <m:r>
-          <w:rPr>
-            <w:rFonts w:ascii="Cambria Math" w:hAnsi="Cambria Math"/>
-            <w:sz w:val="22"/>
-            <w:szCs w:val="22"/>
-          </w:rPr>
-          <m:t>A=U</m:t>
-        </m:r>
-        <m:r>
-          <m:rPr>
-            <m:sty m:val="p"/>
-          </m:rPr>
-          <w:rPr>
-            <w:rFonts w:ascii="Cambria Math" w:hAnsi="Cambria Math"/>
-            <w:sz w:val="22"/>
-            <w:szCs w:val="22"/>
-          </w:rPr>
-          <m:t>Σ</m:t>
-        </m:r>
-        <m:sSup>
-          <m:sSupPr>
-            <m:ctrlPr>
-              <w:rPr>
-                <w:rFonts w:ascii="Cambria Math" w:hAnsi="Cambria Math"/>
-                <w:i/>
-                <w:sz w:val="22"/>
-                <w:szCs w:val="22"/>
-              </w:rPr>
-            </m:ctrlPr>
-          </m:sSupPr>
-          <m:e>
-            <m:r>
-              <w:rPr>
-                <w:rFonts w:ascii="Cambria Math" w:hAnsi="Cambria Math"/>
-                <w:sz w:val="22"/>
-                <w:szCs w:val="22"/>
-              </w:rPr>
-              <m:t>V</m:t>
-            </m:r>
-          </m:e>
-          <m:sup>
-            <m:r>
-              <w:rPr>
-                <w:rFonts w:ascii="Cambria Math" w:hAnsi="Cambria Math"/>
-                <w:sz w:val="22"/>
-                <w:szCs w:val="22"/>
-              </w:rPr>
-              <m:t>T</m:t>
-            </m:r>
-          </m:sup>
-        </m:sSup>
-      </m:oMath>
-      <w:r>
-        <w:rPr>
-          <w:rFonts w:ascii="Verdana" w:hAnsi="Verdana"/>
-          <w:sz w:val="22"/>
-          <w:szCs w:val="22"/>
-        </w:rPr>
-        <w:t>), and</w:t>
-      </w:r>
-      <w:r>
-        <w:rPr>
-          <w:rFonts w:ascii="Verdana" w:hAnsi="Verdana"/>
-          <w:sz w:val="22"/>
-          <w:szCs w:val="22"/>
-        </w:rPr>
-        <w:t xml:space="preserve"> </w:t>
-      </w:r>
-      <w:r>
-        <w:rPr>
-          <w:rFonts w:ascii="Verdana" w:hAnsi="Verdana"/>
-          <w:sz w:val="22"/>
-          <w:szCs w:val="22"/>
-        </w:rPr>
-        <w:t>say:</w:t>
-      </w:r>
-    </w:p>
-    <w:p>
-      <w:pPr>
-        <w:bidi/>
-        <w:jc w:val="right"/>
-        <w:rPr>
-          <w:rFonts w:ascii="Verdana" w:hAnsi="Verdana"/>
-        </w:rPr>
-      </w:pPr>
-      <w:r>
-        <w:rPr>
-          <w:rFonts w:ascii="Verdana" w:hAnsi="Verdana"/>
-          <w:sz w:val="22"/>
-          <w:szCs w:val="22"/>
+          <w:sz w:val="18"/>
+          <w:szCs w:val="18"/>
+        </w:rPr>
+        <w:t>Compare with SVD:</w:t>
+      </w:r>
+      <w:r>
+        <w:rPr>
+          <w:rFonts w:ascii="Verdana" w:hAnsi="Verdana"/>
+          <w:sz w:val="18"/>
+          <w:szCs w:val="18"/>
         </w:rPr>
         <w:t xml:space="preserve"> </w:t>
       </w:r>
@@ -5667,32 +6104,8 @@
           <w:rPr>
             <w:rFonts w:ascii="Cambria Math" w:hAnsi="Cambria Math"/>
           </w:rPr>
-          <m:t>A=R</m:t>
+          <m:t xml:space="preserve">Q=U,  </m:t>
         </m:r>
-      </m:oMath>
-      <w:r>
-        <w:rPr>
-          <w:rFonts w:ascii="Verdana" w:hAnsi="Verdana"/>
-        </w:rPr>
-        <w:t xml:space="preserve"> , </w:t>
-      </w:r>
-      <m:oMath>
-        <m:r>
-          <w:rPr>
-            <w:rFonts w:ascii="Cambria Math" w:hAnsi="Cambria Math"/>
-          </w:rPr>
-          <m:t>Q=U</m:t>
-        </m:r>
-      </m:oMath>
-      <w:r>
-        <w:rPr>
-          <w:rFonts w:ascii="Verdana" w:hAnsi="Verdana"/>
-          <w:sz w:val="32"/>
-          <w:szCs w:val="32"/>
-        </w:rPr>
-        <w:t xml:space="preserve"> , </w:t>
-      </w:r>
-      <m:oMath>
         <m:sSup>
           <m:sSupPr>
             <m:ctrlPr>
@@ -5760,7 +6173,21 @@
             </m:r>
           </m:sup>
         </m:sSup>
+        <m:r>
+          <w:rPr>
+            <w:rFonts w:ascii="Cambria Math" w:hAnsi="Cambria Math"/>
+          </w:rPr>
+          <m:t xml:space="preserve"> , A=R</m:t>
+        </m:r>
       </m:oMath>
+      <w:r>
+        <w:rPr>
+          <w:rFonts w:ascii="Verdana" w:hAnsi="Verdana"/>
+          <w:sz w:val="32"/>
+          <w:szCs w:val="32"/>
+        </w:rPr>
+        <w:t xml:space="preserve"> </w:t>
+      </w:r>
     </w:p>
     <w:p>
       <w:pPr>
@@ -5812,7 +6239,7 @@
           <w:sz w:val="22"/>
           <w:szCs w:val="22"/>
         </w:rPr>
-        <w:t>minimum reconstruction error (SSE) and SSE and RMSE are monotonically related</w:t>
+        <w:t>minimum reconstruction error (SSE)</w:t>
       </w:r>
       <w:r>
         <w:rPr>
@@ -5828,6 +6255,22 @@
           <w:sz w:val="22"/>
           <w:szCs w:val="22"/>
         </w:rPr>
+        <w:t xml:space="preserve"> and SSE and RMSE are monotonically related</w:t>
+      </w:r>
+      <w:r>
+        <w:rPr>
+          <w:rFonts w:ascii="Verdana" w:hAnsi="Verdana"/>
+          <w:sz w:val="22"/>
+          <w:szCs w:val="22"/>
+        </w:rPr>
+        <w:t>,</w:t>
+      </w:r>
+      <w:r>
+        <w:rPr>
+          <w:rFonts w:ascii="Verdana" w:hAnsi="Verdana"/>
+          <w:sz w:val="22"/>
+          <w:szCs w:val="22"/>
+        </w:rPr>
         <w:t xml:space="preserve"> therefore SVD is minimizing RMSE,</w:t>
       </w:r>
       <w:r>
@@ -5910,16 +6353,6 @@
         </w:rPr>
         <w:t>:</w:t>
       </w:r>
-    </w:p>
-    <w:p>
-      <w:pPr>
-        <w:jc w:val="both"/>
-        <w:rPr>
-          <w:rFonts w:ascii="Verdana" w:hAnsi="Verdana"/>
-          <w:sz w:val="22"/>
-          <w:szCs w:val="22"/>
-        </w:rPr>
-      </w:pPr>
     </w:p>
     <w:p>
       <w:pPr>
@@ -5949,8 +6382,8 @@
                 <w:rPr>
                   <w:rFonts w:ascii="Cambria Math" w:eastAsia="Cambria Math" w:hAnsi="Cambria Math" w:cs="Cambria Math"/>
                   <w:i/>
-                  <w:sz w:val="32"/>
-                  <w:szCs w:val="32"/>
+                  <w:sz w:val="28"/>
+                  <w:szCs w:val="28"/>
                 </w:rPr>
               </m:ctrlPr>
             </m:funcPr>
@@ -5961,8 +6394,8 @@
                     <w:rPr>
                       <w:rFonts w:ascii="Cambria Math" w:eastAsia="Cambria Math" w:hAnsi="Cambria Math" w:cs="Cambria Math"/>
                       <w:i/>
-                      <w:sz w:val="32"/>
-                      <w:szCs w:val="32"/>
+                      <w:sz w:val="28"/>
+                      <w:szCs w:val="28"/>
                     </w:rPr>
                   </m:ctrlPr>
                 </m:limLowPr>
@@ -5973,8 +6406,8 @@
                     </m:rPr>
                     <w:rPr>
                       <w:rFonts w:ascii="Cambria Math" w:eastAsia="Cambria Math" w:hAnsi="Cambria Math" w:cs="Cambria Math"/>
-                      <w:sz w:val="36"/>
-                      <w:szCs w:val="36"/>
+                      <w:sz w:val="32"/>
+                      <w:szCs w:val="32"/>
                     </w:rPr>
                     <m:t>min</m:t>
                   </m:r>
@@ -5983,8 +6416,8 @@
                   <m:r>
                     <w:rPr>
                       <w:rFonts w:ascii="Cambria Math" w:eastAsia="Cambria Math" w:hAnsi="Cambria Math" w:cs="Cambria Math"/>
-                      <w:sz w:val="32"/>
-                      <w:szCs w:val="32"/>
+                      <w:sz w:val="28"/>
+                      <w:szCs w:val="28"/>
                     </w:rPr>
                     <m:t>P, Q</m:t>
                   </m:r>
@@ -6001,8 +6434,8 @@
                     <w:rPr>
                       <w:rFonts w:ascii="Cambria Math" w:eastAsia="Cambria Math" w:hAnsi="Cambria Math" w:cs="Cambria Math"/>
                       <w:i/>
-                      <w:sz w:val="32"/>
-                      <w:szCs w:val="32"/>
+                      <w:sz w:val="28"/>
+                      <w:szCs w:val="28"/>
                     </w:rPr>
                   </m:ctrlPr>
                 </m:naryPr>
@@ -6013,8 +6446,8 @@
                         <w:rPr>
                           <w:rFonts w:ascii="Cambria Math" w:eastAsia="Cambria Math" w:hAnsi="Cambria Math" w:cs="Cambria Math"/>
                           <w:i/>
-                          <w:sz w:val="32"/>
-                          <w:szCs w:val="32"/>
+                          <w:sz w:val="28"/>
+                          <w:szCs w:val="28"/>
                         </w:rPr>
                       </m:ctrlPr>
                     </m:dPr>
@@ -6022,8 +6455,8 @@
                       <m:r>
                         <w:rPr>
                           <w:rFonts w:ascii="Cambria Math" w:eastAsia="Cambria Math" w:hAnsi="Cambria Math" w:cs="Cambria Math"/>
-                          <w:sz w:val="32"/>
-                          <w:szCs w:val="32"/>
+                          <w:sz w:val="28"/>
+                          <w:szCs w:val="28"/>
                         </w:rPr>
                         <m:t>i,u</m:t>
                       </m:r>
@@ -6032,8 +6465,8 @@
                   <m:r>
                     <w:rPr>
                       <w:rFonts w:ascii="Cambria Math" w:eastAsia="Cambria Math" w:hAnsi="Cambria Math" w:cs="Cambria Math"/>
-                      <w:sz w:val="32"/>
-                      <w:szCs w:val="32"/>
+                      <w:sz w:val="28"/>
+                      <w:szCs w:val="28"/>
                     </w:rPr>
                     <m:t>ϵR</m:t>
                   </m:r>
@@ -6046,8 +6479,8 @@
                         <w:rPr>
                           <w:rFonts w:ascii="Cambria Math" w:eastAsia="Cambria Math" w:hAnsi="Cambria Math" w:cs="Cambria Math"/>
                           <w:i/>
-                          <w:sz w:val="32"/>
-                          <w:szCs w:val="32"/>
+                          <w:sz w:val="28"/>
+                          <w:szCs w:val="28"/>
                         </w:rPr>
                       </m:ctrlPr>
                     </m:sSupPr>
@@ -6055,8 +6488,8 @@
                       <m:r>
                         <w:rPr>
                           <w:rFonts w:ascii="Cambria Math" w:eastAsia="Cambria Math" w:hAnsi="Cambria Math" w:cs="Cambria Math"/>
-                          <w:sz w:val="32"/>
-                          <w:szCs w:val="32"/>
+                          <w:sz w:val="28"/>
+                          <w:szCs w:val="28"/>
                         </w:rPr>
                         <m:t>(</m:t>
                       </m:r>
@@ -6066,8 +6499,8 @@
                             <w:rPr>
                               <w:rFonts w:ascii="Cambria Math" w:eastAsia="Cambria Math" w:hAnsi="Cambria Math" w:cs="Cambria Math"/>
                               <w:i/>
-                              <w:sz w:val="32"/>
-                              <w:szCs w:val="32"/>
+                              <w:sz w:val="28"/>
+                              <w:szCs w:val="28"/>
                             </w:rPr>
                           </m:ctrlPr>
                         </m:sSubPr>
@@ -6075,8 +6508,8 @@
                           <m:r>
                             <w:rPr>
                               <w:rFonts w:ascii="Cambria Math" w:eastAsia="Cambria Math" w:hAnsi="Cambria Math" w:cs="Cambria Math"/>
-                              <w:sz w:val="32"/>
-                              <w:szCs w:val="32"/>
+                              <w:sz w:val="28"/>
+                              <w:szCs w:val="28"/>
                             </w:rPr>
                             <m:t>r</m:t>
                           </m:r>
@@ -6085,8 +6518,8 @@
                           <m:r>
                             <w:rPr>
                               <w:rFonts w:ascii="Cambria Math" w:eastAsia="Cambria Math" w:hAnsi="Cambria Math" w:cs="Cambria Math"/>
-                              <w:sz w:val="32"/>
-                              <w:szCs w:val="32"/>
+                              <w:sz w:val="28"/>
+                              <w:szCs w:val="28"/>
                             </w:rPr>
                             <m:t>xi</m:t>
                           </m:r>
@@ -6095,8 +6528,8 @@
                       <m:r>
                         <w:rPr>
                           <w:rFonts w:ascii="Cambria Math" w:eastAsia="Cambria Math" w:hAnsi="Cambria Math" w:cs="Cambria Math"/>
-                          <w:sz w:val="32"/>
-                          <w:szCs w:val="32"/>
+                          <w:sz w:val="28"/>
+                          <w:szCs w:val="28"/>
                         </w:rPr>
                         <m:t>-</m:t>
                       </m:r>
@@ -6106,8 +6539,8 @@
                             <w:rPr>
                               <w:rFonts w:ascii="Cambria Math" w:eastAsia="Cambria Math" w:hAnsi="Cambria Math" w:cs="Cambria Math"/>
                               <w:i/>
-                              <w:sz w:val="32"/>
-                              <w:szCs w:val="32"/>
+                              <w:sz w:val="28"/>
+                              <w:szCs w:val="28"/>
                             </w:rPr>
                           </m:ctrlPr>
                         </m:sSubPr>
@@ -6115,8 +6548,8 @@
                           <m:r>
                             <w:rPr>
                               <w:rFonts w:ascii="Cambria Math" w:eastAsia="Cambria Math" w:hAnsi="Cambria Math" w:cs="Cambria Math"/>
-                              <w:sz w:val="32"/>
-                              <w:szCs w:val="32"/>
+                              <w:sz w:val="28"/>
+                              <w:szCs w:val="28"/>
                             </w:rPr>
                             <m:t>q</m:t>
                           </m:r>
@@ -6125,8 +6558,8 @@
                           <m:r>
                             <w:rPr>
                               <w:rFonts w:ascii="Cambria Math" w:eastAsia="Cambria Math" w:hAnsi="Cambria Math" w:cs="Cambria Math"/>
-                              <w:sz w:val="32"/>
-                              <w:szCs w:val="32"/>
+                              <w:sz w:val="28"/>
+                              <w:szCs w:val="28"/>
                             </w:rPr>
                             <m:t>i</m:t>
                           </m:r>
@@ -6135,8 +6568,8 @@
                       <m:r>
                         <w:rPr>
                           <w:rFonts w:ascii="Cambria Math" w:eastAsia="Cambria Math" w:hAnsi="Cambria Math" w:cs="Cambria Math"/>
-                          <w:sz w:val="32"/>
-                          <w:szCs w:val="32"/>
+                          <w:sz w:val="28"/>
+                          <w:szCs w:val="28"/>
                         </w:rPr>
                         <m:t>.</m:t>
                       </m:r>
@@ -6146,8 +6579,8 @@
                             <w:rPr>
                               <w:rFonts w:ascii="Cambria Math" w:eastAsia="Cambria Math" w:hAnsi="Cambria Math" w:cs="Cambria Math"/>
                               <w:i/>
-                              <w:sz w:val="32"/>
-                              <w:szCs w:val="32"/>
+                              <w:sz w:val="28"/>
+                              <w:szCs w:val="28"/>
                             </w:rPr>
                           </m:ctrlPr>
                         </m:sSubSupPr>
@@ -6155,8 +6588,8 @@
                           <m:r>
                             <w:rPr>
                               <w:rFonts w:ascii="Cambria Math" w:eastAsia="Cambria Math" w:hAnsi="Cambria Math" w:cs="Cambria Math"/>
-                              <w:sz w:val="32"/>
-                              <w:szCs w:val="32"/>
+                              <w:sz w:val="28"/>
+                              <w:szCs w:val="28"/>
                             </w:rPr>
                             <m:t>P</m:t>
                           </m:r>
@@ -6165,8 +6598,8 @@
                           <m:r>
                             <w:rPr>
                               <w:rFonts w:ascii="Cambria Math" w:eastAsia="Cambria Math" w:hAnsi="Cambria Math" w:cs="Cambria Math"/>
-                              <w:sz w:val="32"/>
-                              <w:szCs w:val="32"/>
+                              <w:sz w:val="28"/>
+                              <w:szCs w:val="28"/>
                             </w:rPr>
                             <m:t>u</m:t>
                           </m:r>
@@ -6175,8 +6608,8 @@
                           <m:r>
                             <w:rPr>
                               <w:rFonts w:ascii="Cambria Math" w:eastAsia="Cambria Math" w:hAnsi="Cambria Math" w:cs="Cambria Math"/>
-                              <w:sz w:val="32"/>
-                              <w:szCs w:val="32"/>
+                              <w:sz w:val="28"/>
+                              <w:szCs w:val="28"/>
                             </w:rPr>
                             <m:t>T</m:t>
                           </m:r>
@@ -6185,8 +6618,8 @@
                       <m:r>
                         <w:rPr>
                           <w:rFonts w:ascii="Cambria Math" w:eastAsia="Cambria Math" w:hAnsi="Cambria Math" w:cs="Cambria Math"/>
-                          <w:sz w:val="32"/>
-                          <w:szCs w:val="32"/>
+                          <w:sz w:val="28"/>
+                          <w:szCs w:val="28"/>
                         </w:rPr>
                         <m:t>)</m:t>
                       </m:r>
@@ -6195,8 +6628,8 @@
                       <m:r>
                         <w:rPr>
                           <w:rFonts w:ascii="Cambria Math" w:eastAsia="Cambria Math" w:hAnsi="Cambria Math" w:cs="Cambria Math"/>
-                          <w:sz w:val="32"/>
-                          <w:szCs w:val="32"/>
+                          <w:sz w:val="28"/>
+                          <w:szCs w:val="28"/>
                         </w:rPr>
                         <m:t>2</m:t>
                       </m:r>
@@ -6544,6 +6977,14 @@
           <w:sz w:val="22"/>
           <w:szCs w:val="22"/>
         </w:rPr>
+        <w:t xml:space="preserve"> </w:t>
+      </w:r>
+      <w:r>
+        <w:rPr>
+          <w:rFonts w:ascii="Verdana" w:hAnsi="Verdana"/>
+          <w:sz w:val="22"/>
+          <w:szCs w:val="22"/>
+        </w:rPr>
         <w:t xml:space="preserve">are as small as possible. To solve the above optimization problem, gradient </w:t>
       </w:r>
       <w:r>
@@ -6633,6 +7074,16 @@
         </w:rPr>
         <w:t xml:space="preserve">. </w:t>
       </w:r>
+    </w:p>
+    <w:p>
+      <w:pPr>
+        <w:jc w:val="both"/>
+        <w:rPr>
+          <w:rFonts w:ascii="Verdana" w:hAnsi="Verdana"/>
+          <w:sz w:val="22"/>
+          <w:szCs w:val="22"/>
+        </w:rPr>
+      </w:pPr>
       <w:r>
         <w:rPr>
           <w:rFonts w:ascii="Verdana" w:hAnsi="Verdana"/>
@@ -6803,7 +7254,15 @@
           <w:sz w:val="22"/>
           <w:szCs w:val="22"/>
         </w:rPr>
-        <w:t xml:space="preserve"> will be used</w:t>
+        <w:t xml:space="preserve"> will be </w:t>
+      </w:r>
+      <w:r>
+        <w:rPr>
+          <w:rFonts w:ascii="Verdana" w:hAnsi="Verdana"/>
+          <w:sz w:val="22"/>
+          <w:szCs w:val="22"/>
+        </w:rPr>
+        <w:t>explored</w:t>
       </w:r>
       <w:r>
         <w:rPr>
@@ -6923,7 +7382,39 @@
           <w:sz w:val="22"/>
           <w:szCs w:val="22"/>
         </w:rPr>
-        <w:t xml:space="preserve"> The weights can be based on different criteria, and in this </w:t>
+        <w:t xml:space="preserve"> The weights can be based on different criteria</w:t>
+      </w:r>
+      <w:r>
+        <w:rPr>
+          <w:rFonts w:ascii="Verdana" w:hAnsi="Verdana"/>
+          <w:sz w:val="22"/>
+          <w:szCs w:val="22"/>
+        </w:rPr>
+        <w:t>.</w:t>
+      </w:r>
+      <w:r>
+        <w:rPr>
+          <w:rFonts w:ascii="Verdana" w:hAnsi="Verdana"/>
+          <w:sz w:val="22"/>
+          <w:szCs w:val="22"/>
+        </w:rPr>
+        <w:t xml:space="preserve"> </w:t>
+      </w:r>
+      <w:r>
+        <w:rPr>
+          <w:rFonts w:ascii="Verdana" w:hAnsi="Verdana"/>
+          <w:sz w:val="22"/>
+          <w:szCs w:val="22"/>
+        </w:rPr>
+        <w:t>For</w:t>
+      </w:r>
+      <w:r>
+        <w:rPr>
+          <w:rFonts w:ascii="Verdana" w:hAnsi="Verdana"/>
+          <w:sz w:val="22"/>
+          <w:szCs w:val="22"/>
+        </w:rPr>
+        <w:t xml:space="preserve"> this </w:t>
       </w:r>
       <w:r>
         <w:rPr>
@@ -7003,7 +7494,15 @@
           <w:sz w:val="22"/>
           <w:szCs w:val="22"/>
         </w:rPr>
-        <w:t xml:space="preserve"> will be discussed</w:t>
+        <w:t xml:space="preserve"> will be </w:t>
+      </w:r>
+      <w:r>
+        <w:rPr>
+          <w:rFonts w:ascii="Verdana" w:hAnsi="Verdana"/>
+          <w:sz w:val="22"/>
+          <w:szCs w:val="22"/>
+        </w:rPr>
+        <w:t>tested to tune the model</w:t>
       </w:r>
       <w:r>
         <w:rPr>
@@ -7096,8 +7595,8 @@
                 <w:rPr>
                   <w:rFonts w:ascii="Cambria Math" w:hAnsi="Cambria Math" w:cs="Cambria Math"/>
                   <w:i/>
-                  <w:sz w:val="40"/>
-                  <w:szCs w:val="40"/>
+                  <w:sz w:val="32"/>
+                  <w:szCs w:val="32"/>
                 </w:rPr>
               </m:ctrlPr>
             </m:sSubPr>
@@ -7105,8 +7604,8 @@
               <m:r>
                 <w:rPr>
                   <w:rFonts w:ascii="Cambria Math" w:hAnsi="Cambria Math" w:cs="Cambria Math"/>
-                  <w:sz w:val="40"/>
-                  <w:szCs w:val="40"/>
+                  <w:sz w:val="32"/>
+                  <w:szCs w:val="32"/>
                 </w:rPr>
                 <m:t>r</m:t>
               </m:r>
@@ -7115,8 +7614,8 @@
               <m:r>
                 <w:rPr>
                   <w:rFonts w:ascii="Cambria Math" w:hAnsi="Cambria Math" w:cs="Cambria Math"/>
-                  <w:sz w:val="40"/>
-                  <w:szCs w:val="40"/>
+                  <w:sz w:val="32"/>
+                  <w:szCs w:val="32"/>
                 </w:rPr>
                 <m:t>u,i</m:t>
               </m:r>
@@ -7125,8 +7624,8 @@
           <m:r>
             <w:rPr>
               <w:rFonts w:ascii="Cambria Math" w:hAnsi="Cambria Math" w:cs="Cambria Math"/>
-              <w:sz w:val="40"/>
-              <w:szCs w:val="40"/>
+              <w:sz w:val="32"/>
+              <w:szCs w:val="32"/>
             </w:rPr>
             <m:t xml:space="preserve"> </m:t>
           </m:r>
@@ -7136,8 +7635,8 @@
             </m:rPr>
             <w:rPr>
               <w:rFonts w:ascii="Cambria Math" w:hAnsi="Cambria Math" w:cs="Cambria Math"/>
-              <w:sz w:val="40"/>
-              <w:szCs w:val="40"/>
+              <w:sz w:val="32"/>
+              <w:szCs w:val="32"/>
             </w:rPr>
             <m:t>=</m:t>
           </m:r>
@@ -7146,8 +7645,8 @@
               <m:ctrlPr>
                 <w:rPr>
                   <w:rFonts w:ascii="Cambria Math" w:hAnsi="Cambria Math"/>
-                  <w:sz w:val="40"/>
-                  <w:szCs w:val="40"/>
+                  <w:sz w:val="32"/>
+                  <w:szCs w:val="32"/>
                 </w:rPr>
               </m:ctrlPr>
             </m:fPr>
@@ -7162,8 +7661,8 @@
                     <w:rPr>
                       <w:rFonts w:ascii="Cambria Math" w:hAnsi="Cambria Math" w:cs="Cambria Math"/>
                       <w:i/>
-                      <w:sz w:val="40"/>
-                      <w:szCs w:val="40"/>
+                      <w:sz w:val="32"/>
+                      <w:szCs w:val="32"/>
                     </w:rPr>
                   </m:ctrlPr>
                 </m:naryPr>
@@ -7173,8 +7672,8 @@
                   <m:r>
                     <w:rPr>
                       <w:rFonts w:ascii="Cambria Math" w:hAnsi="Cambria Math" w:cs="Cambria Math"/>
-                      <w:sz w:val="40"/>
-                      <w:szCs w:val="40"/>
+                      <w:sz w:val="32"/>
+                      <w:szCs w:val="32"/>
                     </w:rPr>
                     <m:t>β.</m:t>
                   </m:r>
@@ -7184,8 +7683,8 @@
                         <w:rPr>
                           <w:rFonts w:ascii="Cambria Math" w:hAnsi="Cambria Math" w:cs="Cambria Math"/>
                           <w:i/>
-                          <w:sz w:val="40"/>
-                          <w:szCs w:val="40"/>
+                          <w:sz w:val="32"/>
+                          <w:szCs w:val="32"/>
                         </w:rPr>
                       </m:ctrlPr>
                     </m:sSubPr>
@@ -7193,8 +7692,8 @@
                       <m:r>
                         <w:rPr>
                           <w:rFonts w:ascii="Cambria Math" w:hAnsi="Cambria Math" w:cs="Cambria Math"/>
-                          <w:sz w:val="40"/>
-                          <w:szCs w:val="40"/>
+                          <w:sz w:val="32"/>
+                          <w:szCs w:val="32"/>
                         </w:rPr>
                         <m:t>r</m:t>
                       </m:r>
@@ -7203,8 +7702,8 @@
                       <m:r>
                         <w:rPr>
                           <w:rFonts w:ascii="Cambria Math" w:hAnsi="Cambria Math" w:cs="Cambria Math"/>
-                          <w:sz w:val="40"/>
-                          <w:szCs w:val="40"/>
+                          <w:sz w:val="32"/>
+                          <w:szCs w:val="32"/>
                         </w:rPr>
                         <m:t>u,i</m:t>
                       </m:r>
@@ -7223,8 +7722,8 @@
                   <m:ctrlPr>
                     <w:rPr>
                       <w:rFonts w:ascii="Cambria Math" w:hAnsi="Cambria Math" w:cs="Cambria Math"/>
-                      <w:sz w:val="40"/>
-                      <w:szCs w:val="40"/>
+                      <w:sz w:val="32"/>
+                      <w:szCs w:val="32"/>
                     </w:rPr>
                   </m:ctrlPr>
                 </m:naryPr>
@@ -7234,8 +7733,8 @@
                   <m:r>
                     <w:rPr>
                       <w:rFonts w:ascii="Cambria Math" w:hAnsi="Cambria Math" w:cs="Cambria Math"/>
-                      <w:sz w:val="40"/>
-                      <w:szCs w:val="40"/>
+                      <w:sz w:val="32"/>
+                      <w:szCs w:val="32"/>
                     </w:rPr>
                     <m:t>β</m:t>
                   </m:r>
@@ -7371,7 +7870,25 @@
           <w:sz w:val="22"/>
           <w:szCs w:val="22"/>
         </w:rPr>
-        <w:t xml:space="preserve"> such as MAE, RMSE, Hit-Rate, ARHR, cHR, …</w:t>
+        <w:t xml:space="preserve"> such as MAE, RMSE, Hit-Rate, ARHR, </w:t>
+      </w:r>
+      <w:proofErr w:type="spellStart"/>
+      <w:r>
+        <w:rPr>
+          <w:rFonts w:ascii="Verdana" w:hAnsi="Verdana"/>
+          <w:sz w:val="22"/>
+          <w:szCs w:val="22"/>
+        </w:rPr>
+        <w:t>cHR</w:t>
+      </w:r>
+      <w:proofErr w:type="spellEnd"/>
+      <w:r>
+        <w:rPr>
+          <w:rFonts w:ascii="Verdana" w:hAnsi="Verdana"/>
+          <w:sz w:val="22"/>
+          <w:szCs w:val="22"/>
+        </w:rPr>
+        <w:t>, …</w:t>
       </w:r>
       <w:r>
         <w:rPr>
@@ -7447,7 +7964,15 @@
           <w:sz w:val="22"/>
           <w:szCs w:val="22"/>
         </w:rPr>
-        <w:t xml:space="preserve">As we know the </w:t>
+        <w:t>A</w:t>
+      </w:r>
+      <w:r>
+        <w:rPr>
+          <w:rFonts w:ascii="Verdana" w:hAnsi="Verdana"/>
+          <w:sz w:val="22"/>
+          <w:szCs w:val="22"/>
+        </w:rPr>
+        <w:t xml:space="preserve"> </w:t>
       </w:r>
       <w:r>
         <w:rPr>
@@ -7471,7 +7996,7 @@
           <w:sz w:val="22"/>
           <w:szCs w:val="22"/>
         </w:rPr>
-        <w:t xml:space="preserve"> commonly used for offline evaluation of recommender systems, where historical data is used to test the </w:t>
+        <w:t xml:space="preserve"> commonly used for offline evaluation of recommender systems, where historical data is used to test the performance of a </w:t>
       </w:r>
       <w:r>
         <w:rPr>
@@ -7480,7 +8005,7 @@
           <w:szCs w:val="22"/>
         </w:rPr>
         <w:lastRenderedPageBreak/>
-        <w:t>performance of a model before deploying it to real users. However, RMSE does not capture other aspects of recommendation quality, such as diversity, novelty, or serendipity.</w:t>
+        <w:t>model before deploying it to real users. However, RMSE does not capture other aspects of recommendation quality, such as diversity, novelty, or serendipity.</w:t>
       </w:r>
       <w:r>
         <w:rPr>
@@ -7907,7 +8432,25 @@
           <w:sz w:val="22"/>
           <w:szCs w:val="22"/>
         </w:rPr>
-        <w:t xml:space="preserve"> is the true rating of user u on movie i.</w:t>
+        <w:t xml:space="preserve"> is the true rating of user u on movie </w:t>
+      </w:r>
+      <w:proofErr w:type="spellStart"/>
+      <w:r>
+        <w:rPr>
+          <w:rFonts w:ascii="Verdana" w:hAnsi="Verdana"/>
+          <w:sz w:val="22"/>
+          <w:szCs w:val="22"/>
+        </w:rPr>
+        <w:t>i</w:t>
+      </w:r>
+      <w:proofErr w:type="spellEnd"/>
+      <w:r>
+        <w:rPr>
+          <w:rFonts w:ascii="Verdana" w:hAnsi="Verdana"/>
+          <w:sz w:val="22"/>
+          <w:szCs w:val="22"/>
+        </w:rPr>
+        <w:t>.</w:t>
       </w:r>
     </w:p>
     <w:p>
@@ -8007,7 +8550,25 @@
           <w:sz w:val="22"/>
           <w:szCs w:val="22"/>
         </w:rPr>
-        <w:t xml:space="preserve">top end recommendations for all the users in test set, if one of the recommendations in a user’s top end recommendation is something they actually rated, </w:t>
+        <w:t xml:space="preserve">top end recommendations for all the users in test set, if one of the recommendations in a user’s top end recommendation is something they </w:t>
+      </w:r>
+      <w:proofErr w:type="gramStart"/>
+      <w:r>
+        <w:rPr>
+          <w:rFonts w:ascii="Verdana" w:hAnsi="Verdana"/>
+          <w:sz w:val="22"/>
+          <w:szCs w:val="22"/>
+        </w:rPr>
+        <w:t>actually rated</w:t>
+      </w:r>
+      <w:proofErr w:type="gramEnd"/>
+      <w:r>
+        <w:rPr>
+          <w:rFonts w:ascii="Verdana" w:hAnsi="Verdana"/>
+          <w:sz w:val="22"/>
+          <w:szCs w:val="22"/>
+        </w:rPr>
+        <w:t xml:space="preserve">, </w:t>
       </w:r>
       <w:r>
         <w:rPr>
@@ -8103,8 +8664,8 @@
           <m:r>
             <w:rPr>
               <w:rFonts w:ascii="Cambria Math" w:hAnsi="Cambria Math"/>
-              <w:sz w:val="36"/>
-              <w:szCs w:val="36"/>
+              <w:sz w:val="32"/>
+              <w:szCs w:val="32"/>
             </w:rPr>
             <m:t>hit-rate=</m:t>
           </m:r>
@@ -8114,8 +8675,8 @@
                 <w:rPr>
                   <w:rFonts w:ascii="Cambria Math" w:hAnsi="Cambria Math"/>
                   <w:i/>
-                  <w:sz w:val="36"/>
-                  <w:szCs w:val="36"/>
+                  <w:sz w:val="32"/>
+                  <w:szCs w:val="32"/>
                 </w:rPr>
               </m:ctrlPr>
             </m:fPr>
@@ -8123,8 +8684,8 @@
               <m:r>
                 <w:rPr>
                   <w:rFonts w:ascii="Cambria Math" w:hAnsi="Cambria Math"/>
-                  <w:sz w:val="36"/>
-                  <w:szCs w:val="36"/>
+                  <w:sz w:val="32"/>
+                  <w:szCs w:val="32"/>
                 </w:rPr>
                 <m:t>hits</m:t>
               </m:r>
@@ -8133,8 +8694,8 @@
               <m:r>
                 <w:rPr>
                   <w:rFonts w:ascii="Cambria Math" w:hAnsi="Cambria Math"/>
-                  <w:sz w:val="32"/>
-                  <w:szCs w:val="32"/>
+                  <w:sz w:val="28"/>
+                  <w:szCs w:val="28"/>
                 </w:rPr>
                 <m:t>Users</m:t>
               </m:r>

</xml_diff>